<commit_message>
fixed some bugs with the merit function derivative and re-orgainized folders
</commit_message>
<xml_diff>
--- a/docs/derivative-merit-function.docx
+++ b/docs/derivative-merit-function.docx
@@ -2,6 +2,536 @@
 <file path=word/document.xml><?xml version="1.0" encoding="utf-8"?>
 <w:document xmlns:wpc="http://schemas.microsoft.com/office/word/2010/wordprocessingCanvas" xmlns:mc="http://schemas.openxmlformats.org/markup-compatibility/2006" xmlns:o="urn:schemas-microsoft-com:office:office" xmlns:r="http://schemas.openxmlformats.org/officeDocument/2006/relationships" xmlns:m="http://schemas.openxmlformats.org/officeDocument/2006/math" xmlns:v="urn:schemas-microsoft-com:vml" xmlns:wp14="http://schemas.microsoft.com/office/word/2010/wordprocessingDrawing" xmlns:wp="http://schemas.openxmlformats.org/drawingml/2006/wordprocessingDrawing" xmlns:w10="urn:schemas-microsoft-com:office:word" xmlns:w="http://schemas.openxmlformats.org/wordprocessingml/2006/main" xmlns:w14="http://schemas.microsoft.com/office/word/2010/wordml" xmlns:wpg="http://schemas.microsoft.com/office/word/2010/wordprocessingGroup" xmlns:wpi="http://schemas.microsoft.com/office/word/2010/wordprocessingInk" xmlns:wne="http://schemas.microsoft.com/office/word/2006/wordml" xmlns:wps="http://schemas.microsoft.com/office/word/2010/wordprocessingShape" mc:Ignorable="w14 wp14">
   <w:body>
+    <w:p>
+      <w:pPr>
+        <w:pStyle w:val="Heading2"/>
+        <w:rPr>
+          <w:rFonts w:eastAsiaTheme="minorEastAsia"/>
+        </w:rPr>
+      </w:pPr>
+      <w:r>
+        <w:rPr>
+          <w:rFonts w:eastAsiaTheme="minorEastAsia"/>
+        </w:rPr>
+        <w:t>The residual function</w:t>
+      </w:r>
+    </w:p>
+    <w:p>
+      <w:pPr>
+        <w:rPr>
+          <w:rFonts w:eastAsiaTheme="minorEastAsia"/>
+        </w:rPr>
+      </w:pPr>
+      <m:oMathPara>
+        <m:oMath>
+          <m:r>
+            <w:rPr>
+              <w:rFonts w:ascii="Cambria Math" w:hAnsi="Cambria Math"/>
+            </w:rPr>
+            <m:t>r</m:t>
+          </m:r>
+          <m:d>
+            <m:dPr>
+              <m:ctrlPr>
+                <w:rPr>
+                  <w:rFonts w:ascii="Cambria Math" w:hAnsi="Cambria Math"/>
+                </w:rPr>
+              </m:ctrlPr>
+            </m:dPr>
+            <m:e>
+              <m:r>
+                <w:rPr>
+                  <w:rFonts w:ascii="Cambria Math" w:hAnsi="Cambria Math"/>
+                </w:rPr>
+                <m:t>w</m:t>
+              </m:r>
+            </m:e>
+          </m:d>
+          <m:r>
+            <w:rPr>
+              <w:rFonts w:ascii="Cambria Math" w:hAnsi="Cambria Math"/>
+            </w:rPr>
+            <m:t>=</m:t>
+          </m:r>
+          <m:d>
+            <m:dPr>
+              <m:ctrlPr>
+                <w:rPr>
+                  <w:rFonts w:ascii="Cambria Math" w:hAnsi="Cambria Math"/>
+                  <w:i/>
+                </w:rPr>
+              </m:ctrlPr>
+            </m:dPr>
+            <m:e>
+              <m:m>
+                <m:mPr>
+                  <m:mcs>
+                    <m:mc>
+                      <m:mcPr>
+                        <m:count m:val="1"/>
+                        <m:mcJc m:val="center"/>
+                      </m:mcPr>
+                    </m:mc>
+                  </m:mcs>
+                  <m:ctrlPr>
+                    <w:rPr>
+                      <w:rFonts w:ascii="Cambria Math" w:hAnsi="Cambria Math"/>
+                      <w:i/>
+                    </w:rPr>
+                  </m:ctrlPr>
+                </m:mPr>
+                <m:mr>
+                  <m:e>
+                    <m:sSub>
+                      <m:sSubPr>
+                        <m:ctrlPr>
+                          <w:rPr>
+                            <w:rFonts w:ascii="Cambria Math" w:hAnsi="Cambria Math"/>
+                            <w:i/>
+                          </w:rPr>
+                        </m:ctrlPr>
+                      </m:sSubPr>
+                      <m:e>
+                        <m:r>
+                          <w:rPr>
+                            <w:rFonts w:ascii="Cambria Math" w:hAnsi="Cambria Math"/>
+                          </w:rPr>
+                          <m:t>r</m:t>
+                        </m:r>
+                      </m:e>
+                      <m:sub>
+                        <m:r>
+                          <w:rPr>
+                            <w:rFonts w:ascii="Cambria Math" w:hAnsi="Cambria Math"/>
+                          </w:rPr>
+                          <m:t>D</m:t>
+                        </m:r>
+                      </m:sub>
+                    </m:sSub>
+                  </m:e>
+                </m:mr>
+                <m:mr>
+                  <m:e>
+                    <m:sSub>
+                      <m:sSubPr>
+                        <m:ctrlPr>
+                          <w:rPr>
+                            <w:rFonts w:ascii="Cambria Math" w:hAnsi="Cambria Math"/>
+                            <w:i/>
+                          </w:rPr>
+                        </m:ctrlPr>
+                      </m:sSubPr>
+                      <m:e>
+                        <m:r>
+                          <w:rPr>
+                            <w:rFonts w:ascii="Cambria Math" w:hAnsi="Cambria Math"/>
+                          </w:rPr>
+                          <m:t>r</m:t>
+                        </m:r>
+                      </m:e>
+                      <m:sub>
+                        <m:r>
+                          <w:rPr>
+                            <w:rFonts w:ascii="Cambria Math" w:hAnsi="Cambria Math"/>
+                          </w:rPr>
+                          <m:t>G</m:t>
+                        </m:r>
+                      </m:sub>
+                    </m:sSub>
+                  </m:e>
+                </m:mr>
+                <m:mr>
+                  <m:e>
+                    <m:sSub>
+                      <m:sSubPr>
+                        <m:ctrlPr>
+                          <w:rPr>
+                            <w:rFonts w:ascii="Cambria Math" w:hAnsi="Cambria Math"/>
+                            <w:i/>
+                          </w:rPr>
+                        </m:ctrlPr>
+                      </m:sSubPr>
+                      <m:e>
+                        <m:r>
+                          <w:rPr>
+                            <w:rFonts w:ascii="Cambria Math" w:hAnsi="Cambria Math"/>
+                          </w:rPr>
+                          <m:t>r</m:t>
+                        </m:r>
+                      </m:e>
+                      <m:sub>
+                        <m:r>
+                          <w:rPr>
+                            <w:rFonts w:ascii="Cambria Math" w:hAnsi="Cambria Math"/>
+                          </w:rPr>
+                          <m:t>P</m:t>
+                        </m:r>
+                      </m:sub>
+                    </m:sSub>
+                  </m:e>
+                </m:mr>
+              </m:m>
+              <m:ctrlPr>
+                <w:rPr>
+                  <w:rFonts w:ascii="Cambria Math" w:eastAsiaTheme="minorEastAsia" w:hAnsi="Cambria Math"/>
+                  <w:i/>
+                </w:rPr>
+              </m:ctrlPr>
+            </m:e>
+          </m:d>
+          <m:r>
+            <w:rPr>
+              <w:rFonts w:ascii="Cambria Math" w:hAnsi="Cambria Math"/>
+            </w:rPr>
+            <m:t>=</m:t>
+          </m:r>
+          <m:d>
+            <m:dPr>
+              <m:ctrlPr>
+                <w:rPr>
+                  <w:rFonts w:ascii="Cambria Math" w:hAnsi="Cambria Math"/>
+                  <w:i/>
+                </w:rPr>
+              </m:ctrlPr>
+            </m:dPr>
+            <m:e>
+              <m:m>
+                <m:mPr>
+                  <m:mcs>
+                    <m:mc>
+                      <m:mcPr>
+                        <m:count m:val="1"/>
+                        <m:mcJc m:val="center"/>
+                      </m:mcPr>
+                    </m:mc>
+                  </m:mcs>
+                  <m:ctrlPr>
+                    <w:rPr>
+                      <w:rFonts w:ascii="Cambria Math" w:hAnsi="Cambria Math"/>
+                      <w:i/>
+                    </w:rPr>
+                  </m:ctrlPr>
+                </m:mPr>
+                <m:mr>
+                  <m:e>
+                    <m:d>
+                      <m:dPr>
+                        <m:ctrlPr>
+                          <w:rPr>
+                            <w:rFonts w:ascii="Cambria Math" w:hAnsi="Cambria Math"/>
+                            <w:i/>
+                          </w:rPr>
+                        </m:ctrlPr>
+                      </m:dPr>
+                      <m:e>
+                        <m:r>
+                          <w:rPr>
+                            <w:rFonts w:ascii="Cambria Math" w:hAnsi="Cambria Math"/>
+                          </w:rPr>
+                          <m:t>s;0</m:t>
+                        </m:r>
+                      </m:e>
+                    </m:d>
+                    <m:r>
+                      <w:rPr>
+                        <w:rFonts w:ascii="Cambria Math" w:hAnsi="Cambria Math"/>
+                      </w:rPr>
+                      <m:t>-τg</m:t>
+                    </m:r>
+                  </m:e>
+                </m:mr>
+                <m:mr>
+                  <m:e>
+                    <m:r>
+                      <w:rPr>
+                        <w:rFonts w:ascii="Cambria Math" w:hAnsi="Cambria Math"/>
+                      </w:rPr>
+                      <m:t>κ+</m:t>
+                    </m:r>
+                    <m:sSup>
+                      <m:sSupPr>
+                        <m:ctrlPr>
+                          <w:rPr>
+                            <w:rFonts w:ascii="Cambria Math" w:hAnsi="Cambria Math"/>
+                            <w:i/>
+                          </w:rPr>
+                        </m:ctrlPr>
+                      </m:sSupPr>
+                      <m:e>
+                        <m:d>
+                          <m:dPr>
+                            <m:ctrlPr>
+                              <w:rPr>
+                                <w:rFonts w:ascii="Cambria Math" w:hAnsi="Cambria Math"/>
+                                <w:i/>
+                              </w:rPr>
+                            </m:ctrlPr>
+                          </m:dPr>
+                          <m:e>
+                            <m:r>
+                              <w:rPr>
+                                <w:rFonts w:ascii="Cambria Math" w:hAnsi="Cambria Math"/>
+                              </w:rPr>
+                              <m:t>x;</m:t>
+                            </m:r>
+                            <m:acc>
+                              <m:accPr>
+                                <m:chr m:val="̅"/>
+                                <m:ctrlPr>
+                                  <w:rPr>
+                                    <w:rFonts w:ascii="Cambria Math" w:hAnsi="Cambria Math"/>
+                                    <w:i/>
+                                  </w:rPr>
+                                </m:ctrlPr>
+                              </m:accPr>
+                              <m:e>
+                                <m:r>
+                                  <w:rPr>
+                                    <w:rFonts w:ascii="Cambria Math" w:hAnsi="Cambria Math"/>
+                                  </w:rPr>
+                                  <m:t>x</m:t>
+                                </m:r>
+                              </m:e>
+                            </m:acc>
+                          </m:e>
+                        </m:d>
+                      </m:e>
+                      <m:sup>
+                        <m:r>
+                          <w:rPr>
+                            <w:rFonts w:ascii="Cambria Math" w:hAnsi="Cambria Math"/>
+                          </w:rPr>
+                          <m:t>T</m:t>
+                        </m:r>
+                      </m:sup>
+                    </m:sSup>
+                    <m:r>
+                      <w:rPr>
+                        <w:rFonts w:ascii="Cambria Math" w:hAnsi="Cambria Math"/>
+                      </w:rPr>
+                      <m:t>g+</m:t>
+                    </m:r>
+                    <m:sSup>
+                      <m:sSupPr>
+                        <m:ctrlPr>
+                          <w:rPr>
+                            <w:rFonts w:ascii="Cambria Math" w:hAnsi="Cambria Math"/>
+                            <w:i/>
+                          </w:rPr>
+                        </m:ctrlPr>
+                      </m:sSupPr>
+                      <m:e>
+                        <m:d>
+                          <m:dPr>
+                            <m:ctrlPr>
+                              <w:rPr>
+                                <w:rFonts w:ascii="Cambria Math" w:hAnsi="Cambria Math"/>
+                                <w:i/>
+                              </w:rPr>
+                            </m:ctrlPr>
+                          </m:dPr>
+                          <m:e>
+                            <m:r>
+                              <w:rPr>
+                                <w:rFonts w:ascii="Cambria Math" w:hAnsi="Cambria Math"/>
+                              </w:rPr>
+                              <m:t>y;</m:t>
+                            </m:r>
+                            <m:acc>
+                              <m:accPr>
+                                <m:chr m:val="̅"/>
+                                <m:ctrlPr>
+                                  <w:rPr>
+                                    <w:rFonts w:ascii="Cambria Math" w:hAnsi="Cambria Math"/>
+                                    <w:i/>
+                                  </w:rPr>
+                                </m:ctrlPr>
+                              </m:accPr>
+                              <m:e>
+                                <m:r>
+                                  <w:rPr>
+                                    <w:rFonts w:ascii="Cambria Math" w:hAnsi="Cambria Math"/>
+                                  </w:rPr>
+                                  <m:t>y</m:t>
+                                </m:r>
+                              </m:e>
+                            </m:acc>
+                          </m:e>
+                        </m:d>
+                      </m:e>
+                      <m:sup>
+                        <m:r>
+                          <w:rPr>
+                            <w:rFonts w:ascii="Cambria Math" w:hAnsi="Cambria Math"/>
+                          </w:rPr>
+                          <m:t>T</m:t>
+                        </m:r>
+                      </m:sup>
+                    </m:sSup>
+                    <m:r>
+                      <w:rPr>
+                        <w:rFonts w:ascii="Cambria Math" w:hAnsi="Cambria Math"/>
+                      </w:rPr>
+                      <m:t>a</m:t>
+                    </m:r>
+                    <m:d>
+                      <m:dPr>
+                        <m:ctrlPr>
+                          <w:rPr>
+                            <w:rFonts w:ascii="Cambria Math" w:hAnsi="Cambria Math"/>
+                            <w:i/>
+                          </w:rPr>
+                        </m:ctrlPr>
+                      </m:dPr>
+                      <m:e>
+                        <m:d>
+                          <m:dPr>
+                            <m:ctrlPr>
+                              <w:rPr>
+                                <w:rFonts w:ascii="Cambria Math" w:hAnsi="Cambria Math"/>
+                                <w:i/>
+                              </w:rPr>
+                            </m:ctrlPr>
+                          </m:dPr>
+                          <m:e>
+                            <m:r>
+                              <w:rPr>
+                                <w:rFonts w:ascii="Cambria Math" w:hAnsi="Cambria Math"/>
+                              </w:rPr>
+                              <m:t>x;</m:t>
+                            </m:r>
+                            <m:acc>
+                              <m:accPr>
+                                <m:chr m:val="̅"/>
+                                <m:ctrlPr>
+                                  <w:rPr>
+                                    <w:rFonts w:ascii="Cambria Math" w:hAnsi="Cambria Math"/>
+                                    <w:i/>
+                                  </w:rPr>
+                                </m:ctrlPr>
+                              </m:accPr>
+                              <m:e>
+                                <m:r>
+                                  <w:rPr>
+                                    <w:rFonts w:ascii="Cambria Math" w:hAnsi="Cambria Math"/>
+                                  </w:rPr>
+                                  <m:t>x</m:t>
+                                </m:r>
+                              </m:e>
+                            </m:acc>
+                          </m:e>
+                        </m:d>
+                        <m:r>
+                          <w:rPr>
+                            <w:rFonts w:ascii="Cambria Math" w:hAnsi="Cambria Math"/>
+                          </w:rPr>
+                          <m:t>/τ</m:t>
+                        </m:r>
+                      </m:e>
+                    </m:d>
+                  </m:e>
+                </m:mr>
+                <m:mr>
+                  <m:e>
+                    <m:d>
+                      <m:dPr>
+                        <m:ctrlPr>
+                          <w:rPr>
+                            <w:rFonts w:ascii="Cambria Math" w:hAnsi="Cambria Math"/>
+                            <w:i/>
+                          </w:rPr>
+                        </m:ctrlPr>
+                      </m:dPr>
+                      <m:e>
+                        <m:r>
+                          <w:rPr>
+                            <w:rFonts w:ascii="Cambria Math" w:hAnsi="Cambria Math"/>
+                          </w:rPr>
+                          <m:t>z;0</m:t>
+                        </m:r>
+                      </m:e>
+                    </m:d>
+                    <m:r>
+                      <w:rPr>
+                        <w:rFonts w:ascii="Cambria Math" w:hAnsi="Cambria Math"/>
+                      </w:rPr>
+                      <m:t>-τ</m:t>
+                    </m:r>
+                    <m:r>
+                      <w:rPr>
+                        <w:rFonts w:ascii="Cambria Math" w:hAnsi="Cambria Math"/>
+                      </w:rPr>
+                      <m:t>a</m:t>
+                    </m:r>
+                    <m:d>
+                      <m:dPr>
+                        <m:ctrlPr>
+                          <w:rPr>
+                            <w:rFonts w:ascii="Cambria Math" w:hAnsi="Cambria Math"/>
+                            <w:i/>
+                          </w:rPr>
+                        </m:ctrlPr>
+                      </m:dPr>
+                      <m:e>
+                        <m:d>
+                          <m:dPr>
+                            <m:ctrlPr>
+                              <w:rPr>
+                                <w:rFonts w:ascii="Cambria Math" w:hAnsi="Cambria Math"/>
+                                <w:i/>
+                              </w:rPr>
+                            </m:ctrlPr>
+                          </m:dPr>
+                          <m:e>
+                            <m:r>
+                              <w:rPr>
+                                <w:rFonts w:ascii="Cambria Math" w:hAnsi="Cambria Math"/>
+                              </w:rPr>
+                              <m:t>x;</m:t>
+                            </m:r>
+                            <m:acc>
+                              <m:accPr>
+                                <m:chr m:val="̅"/>
+                                <m:ctrlPr>
+                                  <w:rPr>
+                                    <w:rFonts w:ascii="Cambria Math" w:hAnsi="Cambria Math"/>
+                                    <w:i/>
+                                  </w:rPr>
+                                </m:ctrlPr>
+                              </m:accPr>
+                              <m:e>
+                                <m:r>
+                                  <w:rPr>
+                                    <w:rFonts w:ascii="Cambria Math" w:hAnsi="Cambria Math"/>
+                                  </w:rPr>
+                                  <m:t>x</m:t>
+                                </m:r>
+                              </m:e>
+                            </m:acc>
+                          </m:e>
+                        </m:d>
+                        <m:r>
+                          <w:rPr>
+                            <w:rFonts w:ascii="Cambria Math" w:hAnsi="Cambria Math"/>
+                          </w:rPr>
+                          <m:t>/τ</m:t>
+                        </m:r>
+                      </m:e>
+                    </m:d>
+                  </m:e>
+                </m:mr>
+              </m:m>
+              <m:ctrlPr>
+                <w:rPr>
+                  <w:rFonts w:ascii="Cambria Math" w:eastAsiaTheme="minorEastAsia" w:hAnsi="Cambria Math"/>
+                  <w:i/>
+                </w:rPr>
+              </m:ctrlPr>
+            </m:e>
+          </m:d>
+        </m:oMath>
+      </m:oMathPara>
+    </w:p>
     <w:p>
       <w:pPr>
         <w:pStyle w:val="Heading3"/>
@@ -458,44 +988,29 @@
             </w:rPr>
             <m:t>=</m:t>
           </m:r>
-          <m:nary>
-            <m:naryPr>
-              <m:chr m:val="∑"/>
-              <m:supHide m:val="1"/>
-              <m:ctrlPr>
-                <w:rPr>
-                  <w:rFonts w:ascii="Cambria Math" w:eastAsiaTheme="minorEastAsia" w:hAnsi="Cambria Math"/>
-                  <w:i/>
-                </w:rPr>
-              </m:ctrlPr>
-            </m:naryPr>
-            <m:sub>
-              <m:r>
-                <w:rPr>
-                  <w:rFonts w:ascii="Cambria Math" w:eastAsiaTheme="minorEastAsia" w:hAnsi="Cambria Math"/>
-                </w:rPr>
-                <m:t>j</m:t>
-              </m:r>
-            </m:sub>
-            <m:sup/>
-            <m:e>
-              <m:sSub>
-                <m:sSubPr>
+          <m:rad>
+            <m:radPr>
+              <m:degHide m:val="1"/>
+              <m:ctrlPr>
+                <w:rPr>
+                  <w:rFonts w:ascii="Cambria Math" w:eastAsiaTheme="minorEastAsia" w:hAnsi="Cambria Math"/>
+                  <w:i/>
+                </w:rPr>
+              </m:ctrlPr>
+            </m:radPr>
+            <m:deg/>
+            <m:e>
+              <m:nary>
+                <m:naryPr>
+                  <m:chr m:val="∑"/>
+                  <m:supHide m:val="1"/>
                   <m:ctrlPr>
                     <w:rPr>
                       <w:rFonts w:ascii="Cambria Math" w:eastAsiaTheme="minorEastAsia" w:hAnsi="Cambria Math"/>
                       <w:i/>
                     </w:rPr>
                   </m:ctrlPr>
-                </m:sSubPr>
-                <m:e>
-                  <m:r>
-                    <w:rPr>
-                      <w:rFonts w:ascii="Cambria Math" w:eastAsiaTheme="minorEastAsia" w:hAnsi="Cambria Math"/>
-                    </w:rPr>
-                    <m:t>r</m:t>
-                  </m:r>
-                </m:e>
+                </m:naryPr>
                 <m:sub>
                   <m:r>
                     <w:rPr>
@@ -504,47 +1019,76 @@
                     <m:t>j</m:t>
                   </m:r>
                 </m:sub>
-              </m:sSub>
-              <m:sSup>
-                <m:sSupPr>
-                  <m:ctrlPr>
-                    <w:rPr>
-                      <w:rFonts w:ascii="Cambria Math" w:eastAsiaTheme="minorEastAsia" w:hAnsi="Cambria Math"/>
-                      <w:i/>
-                    </w:rPr>
-                  </m:ctrlPr>
-                </m:sSupPr>
+                <m:sup/>
                 <m:e>
-                  <m:d>
-                    <m:dPr>
+                  <m:sSub>
+                    <m:sSubPr>
                       <m:ctrlPr>
                         <w:rPr>
                           <w:rFonts w:ascii="Cambria Math" w:eastAsiaTheme="minorEastAsia" w:hAnsi="Cambria Math"/>
                           <w:i/>
                         </w:rPr>
                       </m:ctrlPr>
-                    </m:dPr>
+                    </m:sSubPr>
                     <m:e>
                       <m:r>
                         <w:rPr>
                           <w:rFonts w:ascii="Cambria Math" w:eastAsiaTheme="minorEastAsia" w:hAnsi="Cambria Math"/>
                         </w:rPr>
-                        <m:t>w</m:t>
+                        <m:t>r</m:t>
                       </m:r>
                     </m:e>
-                  </m:d>
+                    <m:sub>
+                      <m:r>
+                        <w:rPr>
+                          <w:rFonts w:ascii="Cambria Math" w:eastAsiaTheme="minorEastAsia" w:hAnsi="Cambria Math"/>
+                        </w:rPr>
+                        <m:t>j</m:t>
+                      </m:r>
+                    </m:sub>
+                  </m:sSub>
+                  <m:sSup>
+                    <m:sSupPr>
+                      <m:ctrlPr>
+                        <w:rPr>
+                          <w:rFonts w:ascii="Cambria Math" w:eastAsiaTheme="minorEastAsia" w:hAnsi="Cambria Math"/>
+                          <w:i/>
+                        </w:rPr>
+                      </m:ctrlPr>
+                    </m:sSupPr>
+                    <m:e>
+                      <m:d>
+                        <m:dPr>
+                          <m:ctrlPr>
+                            <w:rPr>
+                              <w:rFonts w:ascii="Cambria Math" w:eastAsiaTheme="minorEastAsia" w:hAnsi="Cambria Math"/>
+                              <w:i/>
+                            </w:rPr>
+                          </m:ctrlPr>
+                        </m:dPr>
+                        <m:e>
+                          <m:r>
+                            <w:rPr>
+                              <w:rFonts w:ascii="Cambria Math" w:eastAsiaTheme="minorEastAsia" w:hAnsi="Cambria Math"/>
+                            </w:rPr>
+                            <m:t>w</m:t>
+                          </m:r>
+                        </m:e>
+                      </m:d>
+                    </m:e>
+                    <m:sup>
+                      <m:r>
+                        <w:rPr>
+                          <w:rFonts w:ascii="Cambria Math" w:eastAsiaTheme="minorEastAsia" w:hAnsi="Cambria Math"/>
+                        </w:rPr>
+                        <m:t>2</m:t>
+                      </m:r>
+                    </m:sup>
+                  </m:sSup>
                 </m:e>
-                <m:sup>
-                  <m:r>
-                    <w:rPr>
-                      <w:rFonts w:ascii="Cambria Math" w:eastAsiaTheme="minorEastAsia" w:hAnsi="Cambria Math"/>
-                    </w:rPr>
-                    <m:t>2</m:t>
-                  </m:r>
-                </m:sup>
-              </m:sSup>
-            </m:e>
-          </m:nary>
+              </m:nary>
+            </m:e>
+          </m:rad>
         </m:oMath>
       </m:oMathPara>
     </w:p>
@@ -632,13 +1176,7 @@
             <w:rPr>
               <w:rFonts w:ascii="Cambria Math" w:eastAsiaTheme="minorEastAsia" w:hAnsi="Cambria Math"/>
             </w:rPr>
-            <m:t>=</m:t>
-          </m:r>
-          <m:r>
-            <w:rPr>
-              <w:rFonts w:ascii="Cambria Math" w:eastAsiaTheme="minorEastAsia" w:hAnsi="Cambria Math"/>
-            </w:rPr>
-            <m:t>2</m:t>
+            <m:t>=2</m:t>
           </m:r>
           <m:nary>
             <m:naryPr>
@@ -823,6 +1361,482 @@
         <w:rPr>
           <w:rFonts w:eastAsiaTheme="minorEastAsia"/>
         </w:rPr>
+        <w:t xml:space="preserve">Derivatives </w:t>
+      </w:r>
+      <w:r>
+        <w:rPr>
+          <w:rFonts w:eastAsiaTheme="minorEastAsia"/>
+        </w:rPr>
+        <w:t>with respect to tau</w:t>
+      </w:r>
+    </w:p>
+    <w:p>
+      <w:pPr>
+        <w:rPr>
+          <w:rFonts w:eastAsiaTheme="minorEastAsia"/>
+        </w:rPr>
+      </w:pPr>
+      <m:oMathPara>
+        <m:oMath>
+          <m:sSub>
+            <m:sSubPr>
+              <m:ctrlPr>
+                <w:rPr>
+                  <w:rFonts w:ascii="Cambria Math" w:hAnsi="Cambria Math"/>
+                  <w:i/>
+                </w:rPr>
+              </m:ctrlPr>
+            </m:sSubPr>
+            <m:e>
+              <m:r>
+                <m:rPr>
+                  <m:sty m:val="p"/>
+                </m:rPr>
+                <w:rPr>
+                  <w:rFonts w:ascii="Cambria Math" w:hAnsi="Cambria Math"/>
+                </w:rPr>
+                <m:t>∇</m:t>
+              </m:r>
+              <m:ctrlPr>
+                <w:rPr>
+                  <w:rFonts w:ascii="Cambria Math" w:hAnsi="Cambria Math"/>
+                </w:rPr>
+              </m:ctrlPr>
+            </m:e>
+            <m:sub>
+              <m:r>
+                <w:rPr>
+                  <w:rFonts w:ascii="Cambria Math" w:hAnsi="Cambria Math"/>
+                </w:rPr>
+                <m:t>τ</m:t>
+              </m:r>
+            </m:sub>
+          </m:sSub>
+          <m:r>
+            <w:rPr>
+              <w:rFonts w:ascii="Cambria Math" w:hAnsi="Cambria Math"/>
+            </w:rPr>
+            <m:t>a</m:t>
+          </m:r>
+          <m:d>
+            <m:dPr>
+              <m:ctrlPr>
+                <w:rPr>
+                  <w:rFonts w:ascii="Cambria Math" w:hAnsi="Cambria Math"/>
+                  <w:i/>
+                </w:rPr>
+              </m:ctrlPr>
+            </m:dPr>
+            <m:e>
+              <m:d>
+                <m:dPr>
+                  <m:ctrlPr>
+                    <w:rPr>
+                      <w:rFonts w:ascii="Cambria Math" w:hAnsi="Cambria Math"/>
+                      <w:i/>
+                    </w:rPr>
+                  </m:ctrlPr>
+                </m:dPr>
+                <m:e>
+                  <m:r>
+                    <w:rPr>
+                      <w:rFonts w:ascii="Cambria Math" w:hAnsi="Cambria Math"/>
+                    </w:rPr>
+                    <m:t>x;</m:t>
+                  </m:r>
+                  <m:acc>
+                    <m:accPr>
+                      <m:chr m:val="̅"/>
+                      <m:ctrlPr>
+                        <w:rPr>
+                          <w:rFonts w:ascii="Cambria Math" w:hAnsi="Cambria Math"/>
+                          <w:i/>
+                        </w:rPr>
+                      </m:ctrlPr>
+                    </m:accPr>
+                    <m:e>
+                      <m:r>
+                        <w:rPr>
+                          <w:rFonts w:ascii="Cambria Math" w:hAnsi="Cambria Math"/>
+                        </w:rPr>
+                        <m:t>x</m:t>
+                      </m:r>
+                    </m:e>
+                  </m:acc>
+                </m:e>
+              </m:d>
+              <m:r>
+                <w:rPr>
+                  <w:rFonts w:ascii="Cambria Math" w:hAnsi="Cambria Math"/>
+                </w:rPr>
+                <m:t>/τ</m:t>
+              </m:r>
+            </m:e>
+          </m:d>
+          <m:r>
+            <w:rPr>
+              <w:rFonts w:ascii="Cambria Math" w:hAnsi="Cambria Math"/>
+            </w:rPr>
+            <m:t>=-</m:t>
+          </m:r>
+          <m:r>
+            <w:rPr>
+              <w:rFonts w:ascii="Cambria Math" w:hAnsi="Cambria Math"/>
+            </w:rPr>
+            <m:t>J</m:t>
+          </m:r>
+          <m:f>
+            <m:fPr>
+              <m:ctrlPr>
+                <w:rPr>
+                  <w:rFonts w:ascii="Cambria Math" w:hAnsi="Cambria Math"/>
+                  <w:i/>
+                </w:rPr>
+              </m:ctrlPr>
+            </m:fPr>
+            <m:num>
+              <m:d>
+                <m:dPr>
+                  <m:ctrlPr>
+                    <w:rPr>
+                      <w:rFonts w:ascii="Cambria Math" w:hAnsi="Cambria Math"/>
+                      <w:i/>
+                    </w:rPr>
+                  </m:ctrlPr>
+                </m:dPr>
+                <m:e>
+                  <m:r>
+                    <w:rPr>
+                      <w:rFonts w:ascii="Cambria Math" w:hAnsi="Cambria Math"/>
+                    </w:rPr>
+                    <m:t>x;</m:t>
+                  </m:r>
+                  <m:acc>
+                    <m:accPr>
+                      <m:chr m:val="̅"/>
+                      <m:ctrlPr>
+                        <w:rPr>
+                          <w:rFonts w:ascii="Cambria Math" w:hAnsi="Cambria Math"/>
+                          <w:i/>
+                        </w:rPr>
+                      </m:ctrlPr>
+                    </m:accPr>
+                    <m:e>
+                      <m:r>
+                        <w:rPr>
+                          <w:rFonts w:ascii="Cambria Math" w:hAnsi="Cambria Math"/>
+                        </w:rPr>
+                        <m:t>x</m:t>
+                      </m:r>
+                    </m:e>
+                  </m:acc>
+                </m:e>
+              </m:d>
+            </m:num>
+            <m:den>
+              <m:sSup>
+                <m:sSupPr>
+                  <m:ctrlPr>
+                    <w:rPr>
+                      <w:rFonts w:ascii="Cambria Math" w:hAnsi="Cambria Math"/>
+                      <w:i/>
+                    </w:rPr>
+                  </m:ctrlPr>
+                </m:sSupPr>
+                <m:e>
+                  <m:r>
+                    <w:rPr>
+                      <w:rFonts w:ascii="Cambria Math" w:hAnsi="Cambria Math"/>
+                    </w:rPr>
+                    <m:t>τ</m:t>
+                  </m:r>
+                </m:e>
+                <m:sup>
+                  <m:r>
+                    <w:rPr>
+                      <w:rFonts w:ascii="Cambria Math" w:hAnsi="Cambria Math"/>
+                    </w:rPr>
+                    <m:t>2</m:t>
+                  </m:r>
+                </m:sup>
+              </m:sSup>
+            </m:den>
+          </m:f>
+        </m:oMath>
+      </m:oMathPara>
+    </w:p>
+    <w:p/>
+    <w:p>
+      <w:pPr>
+        <w:rPr>
+          <w:rFonts w:eastAsiaTheme="minorEastAsia"/>
+        </w:rPr>
+      </w:pPr>
+      <m:oMathPara>
+        <m:oMath>
+          <m:sSub>
+            <m:sSubPr>
+              <m:ctrlPr>
+                <w:rPr>
+                  <w:rFonts w:ascii="Cambria Math" w:hAnsi="Cambria Math"/>
+                  <w:i/>
+                </w:rPr>
+              </m:ctrlPr>
+            </m:sSubPr>
+            <m:e>
+              <m:r>
+                <m:rPr>
+                  <m:sty m:val="p"/>
+                </m:rPr>
+                <w:rPr>
+                  <w:rFonts w:ascii="Cambria Math" w:hAnsi="Cambria Math"/>
+                </w:rPr>
+                <m:t>∇</m:t>
+              </m:r>
+              <m:ctrlPr>
+                <w:rPr>
+                  <w:rFonts w:ascii="Cambria Math" w:hAnsi="Cambria Math"/>
+                </w:rPr>
+              </m:ctrlPr>
+            </m:e>
+            <m:sub>
+              <m:r>
+                <w:rPr>
+                  <w:rFonts w:ascii="Cambria Math" w:hAnsi="Cambria Math"/>
+                </w:rPr>
+                <m:t>τ</m:t>
+              </m:r>
+            </m:sub>
+          </m:sSub>
+          <m:r>
+            <w:rPr>
+              <w:rFonts w:ascii="Cambria Math" w:hAnsi="Cambria Math"/>
+            </w:rPr>
+            <m:t>g</m:t>
+          </m:r>
+          <m:r>
+            <w:rPr>
+              <w:rFonts w:ascii="Cambria Math" w:hAnsi="Cambria Math"/>
+            </w:rPr>
+            <m:t>=</m:t>
+          </m:r>
+          <m:r>
+            <w:rPr>
+              <w:rFonts w:ascii="Cambria Math" w:hAnsi="Cambria Math"/>
+            </w:rPr>
+            <m:t>-</m:t>
+          </m:r>
+          <m:f>
+            <m:fPr>
+              <m:ctrlPr>
+                <w:rPr>
+                  <w:rFonts w:ascii="Cambria Math" w:hAnsi="Cambria Math"/>
+                  <w:i/>
+                </w:rPr>
+              </m:ctrlPr>
+            </m:fPr>
+            <m:num>
+              <m:r>
+                <w:rPr>
+                  <w:rFonts w:ascii="Cambria Math" w:hAnsi="Cambria Math"/>
+                </w:rPr>
+                <m:t>1</m:t>
+              </m:r>
+            </m:num>
+            <m:den>
+              <m:r>
+                <w:rPr>
+                  <w:rFonts w:ascii="Cambria Math" w:hAnsi="Cambria Math"/>
+                </w:rPr>
+                <m:t>τ</m:t>
+              </m:r>
+            </m:den>
+          </m:f>
+          <m:d>
+            <m:dPr>
+              <m:ctrlPr>
+                <w:rPr>
+                  <w:rFonts w:ascii="Cambria Math" w:hAnsi="Cambria Math"/>
+                  <w:i/>
+                </w:rPr>
+              </m:ctrlPr>
+            </m:dPr>
+            <m:e>
+              <m:r>
+                <w:rPr>
+                  <w:rFonts w:ascii="Cambria Math" w:hAnsi="Cambria Math"/>
+                </w:rPr>
+                <m:t>H</m:t>
+              </m:r>
+              <m:f>
+                <m:fPr>
+                  <m:ctrlPr>
+                    <w:rPr>
+                      <w:rFonts w:ascii="Cambria Math" w:hAnsi="Cambria Math"/>
+                      <w:i/>
+                    </w:rPr>
+                  </m:ctrlPr>
+                </m:fPr>
+                <m:num>
+                  <m:d>
+                    <m:dPr>
+                      <m:ctrlPr>
+                        <w:rPr>
+                          <w:rFonts w:ascii="Cambria Math" w:hAnsi="Cambria Math"/>
+                          <w:i/>
+                        </w:rPr>
+                      </m:ctrlPr>
+                    </m:dPr>
+                    <m:e>
+                      <m:r>
+                        <w:rPr>
+                          <w:rFonts w:ascii="Cambria Math" w:hAnsi="Cambria Math"/>
+                        </w:rPr>
+                        <m:t>x;</m:t>
+                      </m:r>
+                      <m:acc>
+                        <m:accPr>
+                          <m:chr m:val="̅"/>
+                          <m:ctrlPr>
+                            <w:rPr>
+                              <w:rFonts w:ascii="Cambria Math" w:hAnsi="Cambria Math"/>
+                              <w:i/>
+                            </w:rPr>
+                          </m:ctrlPr>
+                        </m:accPr>
+                        <m:e>
+                          <m:r>
+                            <w:rPr>
+                              <w:rFonts w:ascii="Cambria Math" w:hAnsi="Cambria Math"/>
+                            </w:rPr>
+                            <m:t>x</m:t>
+                          </m:r>
+                        </m:e>
+                      </m:acc>
+                    </m:e>
+                  </m:d>
+                </m:num>
+                <m:den>
+                  <m:r>
+                    <w:rPr>
+                      <w:rFonts w:ascii="Cambria Math" w:hAnsi="Cambria Math"/>
+                    </w:rPr>
+                    <m:t>τ</m:t>
+                  </m:r>
+                </m:den>
+              </m:f>
+              <m:r>
+                <w:rPr>
+                  <w:rFonts w:ascii="Cambria Math" w:hAnsi="Cambria Math"/>
+                </w:rPr>
+                <m:t>-</m:t>
+              </m:r>
+              <m:sSup>
+                <m:sSupPr>
+                  <m:ctrlPr>
+                    <w:rPr>
+                      <w:rFonts w:ascii="Cambria Math" w:hAnsi="Cambria Math"/>
+                      <w:i/>
+                    </w:rPr>
+                  </m:ctrlPr>
+                </m:sSupPr>
+                <m:e>
+                  <m:r>
+                    <w:rPr>
+                      <w:rFonts w:ascii="Cambria Math" w:hAnsi="Cambria Math"/>
+                    </w:rPr>
+                    <m:t>J</m:t>
+                  </m:r>
+                </m:e>
+                <m:sup>
+                  <m:r>
+                    <w:rPr>
+                      <w:rFonts w:ascii="Cambria Math" w:hAnsi="Cambria Math"/>
+                    </w:rPr>
+                    <m:t>T</m:t>
+                  </m:r>
+                </m:sup>
+              </m:sSup>
+              <m:f>
+                <m:fPr>
+                  <m:ctrlPr>
+                    <w:rPr>
+                      <w:rFonts w:ascii="Cambria Math" w:hAnsi="Cambria Math"/>
+                      <w:i/>
+                    </w:rPr>
+                  </m:ctrlPr>
+                </m:fPr>
+                <m:num>
+                  <m:d>
+                    <m:dPr>
+                      <m:ctrlPr>
+                        <w:rPr>
+                          <w:rFonts w:ascii="Cambria Math" w:hAnsi="Cambria Math"/>
+                          <w:i/>
+                        </w:rPr>
+                      </m:ctrlPr>
+                    </m:dPr>
+                    <m:e>
+                      <m:r>
+                        <w:rPr>
+                          <w:rFonts w:ascii="Cambria Math" w:hAnsi="Cambria Math"/>
+                        </w:rPr>
+                        <m:t>y;</m:t>
+                      </m:r>
+                      <m:acc>
+                        <m:accPr>
+                          <m:chr m:val="̅"/>
+                          <m:ctrlPr>
+                            <w:rPr>
+                              <w:rFonts w:ascii="Cambria Math" w:hAnsi="Cambria Math"/>
+                              <w:i/>
+                            </w:rPr>
+                          </m:ctrlPr>
+                        </m:accPr>
+                        <m:e>
+                          <m:r>
+                            <w:rPr>
+                              <w:rFonts w:ascii="Cambria Math" w:hAnsi="Cambria Math"/>
+                            </w:rPr>
+                            <m:t>y</m:t>
+                          </m:r>
+                        </m:e>
+                      </m:acc>
+                    </m:e>
+                  </m:d>
+                </m:num>
+                <m:den>
+                  <m:r>
+                    <w:rPr>
+                      <w:rFonts w:ascii="Cambria Math" w:hAnsi="Cambria Math"/>
+                    </w:rPr>
+                    <m:t>τ</m:t>
+                  </m:r>
+                </m:den>
+              </m:f>
+            </m:e>
+          </m:d>
+        </m:oMath>
+      </m:oMathPara>
+    </w:p>
+    <w:p>
+      <w:pPr>
+        <w:rPr>
+          <w:rFonts w:eastAsiaTheme="minorEastAsia"/>
+        </w:rPr>
+      </w:pPr>
+    </w:p>
+    <w:p>
+      <w:pPr>
+        <w:pStyle w:val="Heading3"/>
+        <w:rPr>
+          <w:rFonts w:eastAsiaTheme="minorEastAsia"/>
+        </w:rPr>
+      </w:pPr>
+      <w:r>
+        <w:rPr>
+          <w:rFonts w:eastAsiaTheme="minorEastAsia"/>
+        </w:rPr>
         <w:t>Derivatives</w:t>
       </w:r>
       <w:r>
@@ -900,6 +1914,239 @@
             </w:rPr>
             <m:t>=</m:t>
           </m:r>
+          <m:sSub>
+            <m:sSubPr>
+              <m:ctrlPr>
+                <w:rPr>
+                  <w:rFonts w:ascii="Cambria Math" w:hAnsi="Cambria Math"/>
+                  <w:i/>
+                </w:rPr>
+              </m:ctrlPr>
+            </m:sSubPr>
+            <m:e>
+              <m:r>
+                <w:rPr>
+                  <w:rFonts w:ascii="Cambria Math" w:hAnsi="Cambria Math"/>
+                </w:rPr>
+                <m:t>I</m:t>
+              </m:r>
+            </m:e>
+            <m:sub>
+              <m:r>
+                <w:rPr>
+                  <w:rFonts w:ascii="Cambria Math" w:hAnsi="Cambria Math"/>
+                </w:rPr>
+                <m:t>1:len(s)</m:t>
+              </m:r>
+            </m:sub>
+          </m:sSub>
+        </m:oMath>
+      </m:oMathPara>
+    </w:p>
+    <w:p>
+      <w:pPr>
+        <w:rPr>
+          <w:rFonts w:eastAsiaTheme="minorEastAsia"/>
+        </w:rPr>
+      </w:pPr>
+      <m:oMathPara>
+        <m:oMath>
+          <m:sSub>
+            <m:sSubPr>
+              <m:ctrlPr>
+                <w:rPr>
+                  <w:rFonts w:ascii="Cambria Math" w:hAnsi="Cambria Math"/>
+                </w:rPr>
+              </m:ctrlPr>
+            </m:sSubPr>
+            <m:e>
+              <m:r>
+                <m:rPr>
+                  <m:sty m:val="p"/>
+                </m:rPr>
+                <w:rPr>
+                  <w:rFonts w:ascii="Cambria Math" w:hAnsi="Cambria Math"/>
+                </w:rPr>
+                <m:t>∇</m:t>
+              </m:r>
+            </m:e>
+            <m:sub>
+              <m:r>
+                <w:rPr>
+                  <w:rFonts w:ascii="Cambria Math" w:hAnsi="Cambria Math"/>
+                </w:rPr>
+                <m:t>(x,</m:t>
+              </m:r>
+              <m:acc>
+                <m:accPr>
+                  <m:chr m:val="̅"/>
+                  <m:ctrlPr>
+                    <w:rPr>
+                      <w:rFonts w:ascii="Cambria Math" w:hAnsi="Cambria Math"/>
+                      <w:i/>
+                    </w:rPr>
+                  </m:ctrlPr>
+                </m:accPr>
+                <m:e>
+                  <m:r>
+                    <w:rPr>
+                      <w:rFonts w:ascii="Cambria Math" w:hAnsi="Cambria Math"/>
+                    </w:rPr>
+                    <m:t>x</m:t>
+                  </m:r>
+                </m:e>
+              </m:acc>
+              <m:r>
+                <w:rPr>
+                  <w:rFonts w:ascii="Cambria Math" w:hAnsi="Cambria Math"/>
+                </w:rPr>
+                <m:t>)</m:t>
+              </m:r>
+            </m:sub>
+          </m:sSub>
+          <m:sSub>
+            <m:sSubPr>
+              <m:ctrlPr>
+                <w:rPr>
+                  <w:rFonts w:ascii="Cambria Math" w:hAnsi="Cambria Math"/>
+                  <w:i/>
+                </w:rPr>
+              </m:ctrlPr>
+            </m:sSubPr>
+            <m:e>
+              <m:r>
+                <w:rPr>
+                  <w:rFonts w:ascii="Cambria Math" w:hAnsi="Cambria Math"/>
+                </w:rPr>
+                <m:t>r</m:t>
+              </m:r>
+            </m:e>
+            <m:sub>
+              <m:r>
+                <w:rPr>
+                  <w:rFonts w:ascii="Cambria Math" w:hAnsi="Cambria Math"/>
+                </w:rPr>
+                <m:t>D</m:t>
+              </m:r>
+            </m:sub>
+          </m:sSub>
+          <m:r>
+            <w:rPr>
+              <w:rFonts w:ascii="Cambria Math" w:hAnsi="Cambria Math"/>
+            </w:rPr>
+            <m:t>=</m:t>
+          </m:r>
+          <m:r>
+            <m:rPr>
+              <m:sty m:val="p"/>
+            </m:rPr>
+            <w:rPr>
+              <w:rFonts w:ascii="Cambria Math" w:hAnsi="Cambria Math"/>
+            </w:rPr>
+            <m:t>-</m:t>
+          </m:r>
+          <m:r>
+            <w:rPr>
+              <w:rFonts w:ascii="Cambria Math" w:hAnsi="Cambria Math"/>
+            </w:rPr>
+            <m:t>H</m:t>
+          </m:r>
+        </m:oMath>
+      </m:oMathPara>
+    </w:p>
+    <w:p>
+      <w:pPr>
+        <w:rPr>
+          <w:rFonts w:eastAsiaTheme="minorEastAsia"/>
+        </w:rPr>
+      </w:pPr>
+      <m:oMathPara>
+        <m:oMath>
+          <m:sSub>
+            <m:sSubPr>
+              <m:ctrlPr>
+                <w:rPr>
+                  <w:rFonts w:ascii="Cambria Math" w:hAnsi="Cambria Math"/>
+                </w:rPr>
+              </m:ctrlPr>
+            </m:sSubPr>
+            <m:e>
+              <m:r>
+                <m:rPr>
+                  <m:sty m:val="p"/>
+                </m:rPr>
+                <w:rPr>
+                  <w:rFonts w:ascii="Cambria Math" w:hAnsi="Cambria Math"/>
+                </w:rPr>
+                <m:t>∇</m:t>
+              </m:r>
+            </m:e>
+            <m:sub>
+              <m:r>
+                <w:rPr>
+                  <w:rFonts w:ascii="Cambria Math" w:hAnsi="Cambria Math"/>
+                </w:rPr>
+                <m:t>(y,</m:t>
+              </m:r>
+              <m:acc>
+                <m:accPr>
+                  <m:chr m:val="̅"/>
+                  <m:ctrlPr>
+                    <w:rPr>
+                      <w:rFonts w:ascii="Cambria Math" w:hAnsi="Cambria Math"/>
+                      <w:i/>
+                    </w:rPr>
+                  </m:ctrlPr>
+                </m:accPr>
+                <m:e>
+                  <m:r>
+                    <w:rPr>
+                      <w:rFonts w:ascii="Cambria Math" w:hAnsi="Cambria Math"/>
+                    </w:rPr>
+                    <m:t>y</m:t>
+                  </m:r>
+                </m:e>
+              </m:acc>
+              <m:r>
+                <w:rPr>
+                  <w:rFonts w:ascii="Cambria Math" w:hAnsi="Cambria Math"/>
+                </w:rPr>
+                <m:t>)</m:t>
+              </m:r>
+            </m:sub>
+          </m:sSub>
+          <m:sSub>
+            <m:sSubPr>
+              <m:ctrlPr>
+                <w:rPr>
+                  <w:rFonts w:ascii="Cambria Math" w:hAnsi="Cambria Math"/>
+                  <w:i/>
+                </w:rPr>
+              </m:ctrlPr>
+            </m:sSubPr>
+            <m:e>
+              <m:r>
+                <w:rPr>
+                  <w:rFonts w:ascii="Cambria Math" w:hAnsi="Cambria Math"/>
+                </w:rPr>
+                <m:t>r</m:t>
+              </m:r>
+            </m:e>
+            <m:sub>
+              <m:r>
+                <w:rPr>
+                  <w:rFonts w:ascii="Cambria Math" w:hAnsi="Cambria Math"/>
+                </w:rPr>
+                <m:t>D</m:t>
+              </m:r>
+            </m:sub>
+          </m:sSub>
+          <m:r>
+            <w:rPr>
+              <w:rFonts w:ascii="Cambria Math" w:hAnsi="Cambria Math"/>
+            </w:rPr>
+            <m:t>=</m:t>
+          </m:r>
           <m:sSup>
             <m:sSupPr>
               <m:ctrlPr>
@@ -914,7 +2161,7 @@
                 <w:rPr>
                   <w:rFonts w:ascii="Cambria Math" w:hAnsi="Cambria Math"/>
                 </w:rPr>
-                <m:t>e</m:t>
+                <m:t>J</m:t>
               </m:r>
             </m:e>
             <m:sup>
@@ -958,35 +2205,13 @@
             </m:e>
             <m:sub>
               <m:r>
-                <w:rPr>
-                  <w:rFonts w:ascii="Cambria Math" w:hAnsi="Cambria Math"/>
-                </w:rPr>
-                <m:t>(x,</m:t>
-              </m:r>
-              <m:acc>
-                <m:accPr>
-                  <m:chr m:val="̅"/>
-                  <m:ctrlPr>
-                    <w:rPr>
-                      <w:rFonts w:ascii="Cambria Math" w:hAnsi="Cambria Math"/>
-                      <w:i/>
-                    </w:rPr>
-                  </m:ctrlPr>
-                </m:accPr>
-                <m:e>
-                  <m:r>
-                    <w:rPr>
-                      <w:rFonts w:ascii="Cambria Math" w:hAnsi="Cambria Math"/>
-                    </w:rPr>
-                    <m:t>x</m:t>
-                  </m:r>
-                </m:e>
-              </m:acc>
-              <m:r>
-                <w:rPr>
-                  <w:rFonts w:ascii="Cambria Math" w:hAnsi="Cambria Math"/>
-                </w:rPr>
-                <m:t>)</m:t>
+                <m:rPr>
+                  <m:sty m:val="p"/>
+                </m:rPr>
+                <w:rPr>
+                  <w:rFonts w:ascii="Cambria Math" w:hAnsi="Cambria Math"/>
+                </w:rPr>
+                <m:t>τ</m:t>
               </m:r>
             </m:sub>
           </m:sSub>
@@ -1020,24 +2245,28 @@
             <w:rPr>
               <w:rFonts w:ascii="Cambria Math" w:hAnsi="Cambria Math"/>
             </w:rPr>
-            <m:t>=-H</m:t>
+            <m:t>=-</m:t>
           </m:r>
-        </m:oMath>
-      </m:oMathPara>
-    </w:p>
-    <w:p>
-      <w:pPr>
-        <w:rPr>
-          <w:rFonts w:eastAsiaTheme="minorEastAsia"/>
-        </w:rPr>
-      </w:pPr>
-      <m:oMathPara>
-        <m:oMath>
+          <m:r>
+            <w:rPr>
+              <w:rFonts w:ascii="Cambria Math" w:hAnsi="Cambria Math"/>
+            </w:rPr>
+            <m:t>g</m:t>
+          </m:r>
+          <w:bookmarkStart w:id="0" w:name="_GoBack"/>
+          <w:bookmarkEnd w:id="0"/>
+          <m:r>
+            <w:rPr>
+              <w:rFonts w:ascii="Cambria Math" w:hAnsi="Cambria Math"/>
+            </w:rPr>
+            <m:t>-τ</m:t>
+          </m:r>
           <m:sSub>
             <m:sSubPr>
               <m:ctrlPr>
                 <w:rPr>
                   <w:rFonts w:ascii="Cambria Math" w:hAnsi="Cambria Math"/>
+                  <w:i/>
                 </w:rPr>
               </m:ctrlPr>
             </m:sSubPr>
@@ -1051,64 +2280,18 @@
                 </w:rPr>
                 <m:t>∇</m:t>
               </m:r>
+              <m:ctrlPr>
+                <w:rPr>
+                  <w:rFonts w:ascii="Cambria Math" w:hAnsi="Cambria Math"/>
+                </w:rPr>
+              </m:ctrlPr>
             </m:e>
             <m:sub>
               <m:r>
                 <w:rPr>
                   <w:rFonts w:ascii="Cambria Math" w:hAnsi="Cambria Math"/>
                 </w:rPr>
-                <m:t>(y,</m:t>
-              </m:r>
-              <m:acc>
-                <m:accPr>
-                  <m:chr m:val="̅"/>
-                  <m:ctrlPr>
-                    <w:rPr>
-                      <w:rFonts w:ascii="Cambria Math" w:hAnsi="Cambria Math"/>
-                      <w:i/>
-                    </w:rPr>
-                  </m:ctrlPr>
-                </m:accPr>
-                <m:e>
-                  <m:r>
-                    <w:rPr>
-                      <w:rFonts w:ascii="Cambria Math" w:hAnsi="Cambria Math"/>
-                    </w:rPr>
-                    <m:t>y</m:t>
-                  </m:r>
-                </m:e>
-              </m:acc>
-              <m:r>
-                <w:rPr>
-                  <w:rFonts w:ascii="Cambria Math" w:hAnsi="Cambria Math"/>
-                </w:rPr>
-                <m:t>)</m:t>
-              </m:r>
-            </m:sub>
-          </m:sSub>
-          <m:sSub>
-            <m:sSubPr>
-              <m:ctrlPr>
-                <w:rPr>
-                  <w:rFonts w:ascii="Cambria Math" w:hAnsi="Cambria Math"/>
-                  <w:i/>
-                </w:rPr>
-              </m:ctrlPr>
-            </m:sSubPr>
-            <m:e>
-              <m:r>
-                <w:rPr>
-                  <w:rFonts w:ascii="Cambria Math" w:hAnsi="Cambria Math"/>
-                </w:rPr>
-                <m:t>r</m:t>
-              </m:r>
-            </m:e>
-            <m:sub>
-              <m:r>
-                <w:rPr>
-                  <w:rFonts w:ascii="Cambria Math" w:hAnsi="Cambria Math"/>
-                </w:rPr>
-                <m:t>D</m:t>
+                <m:t>τ</m:t>
               </m:r>
             </m:sub>
           </m:sSub>
@@ -1116,140 +2299,8 @@
             <w:rPr>
               <w:rFonts w:ascii="Cambria Math" w:hAnsi="Cambria Math"/>
             </w:rPr>
-            <m:t>=</m:t>
+            <m:t>g</m:t>
           </m:r>
-          <m:sSup>
-            <m:sSupPr>
-              <m:ctrlPr>
-                <w:rPr>
-                  <w:rFonts w:ascii="Cambria Math" w:hAnsi="Cambria Math"/>
-                  <w:i/>
-                </w:rPr>
-              </m:ctrlPr>
-            </m:sSupPr>
-            <m:e>
-              <m:r>
-                <w:rPr>
-                  <w:rFonts w:ascii="Cambria Math" w:hAnsi="Cambria Math"/>
-                </w:rPr>
-                <m:t>J</m:t>
-              </m:r>
-            </m:e>
-            <m:sup>
-              <m:r>
-                <w:rPr>
-                  <w:rFonts w:ascii="Cambria Math" w:hAnsi="Cambria Math"/>
-                </w:rPr>
-                <m:t>T</m:t>
-              </m:r>
-            </m:sup>
-          </m:sSup>
-        </m:oMath>
-      </m:oMathPara>
-    </w:p>
-    <w:p>
-      <w:pPr>
-        <w:rPr>
-          <w:rFonts w:eastAsiaTheme="minorEastAsia"/>
-        </w:rPr>
-      </w:pPr>
-      <m:oMathPara>
-        <m:oMath>
-          <m:sSub>
-            <m:sSubPr>
-              <m:ctrlPr>
-                <w:rPr>
-                  <w:rFonts w:ascii="Cambria Math" w:hAnsi="Cambria Math"/>
-                </w:rPr>
-              </m:ctrlPr>
-            </m:sSubPr>
-            <m:e>
-              <m:r>
-                <m:rPr>
-                  <m:sty m:val="p"/>
-                </m:rPr>
-                <w:rPr>
-                  <w:rFonts w:ascii="Cambria Math" w:hAnsi="Cambria Math"/>
-                </w:rPr>
-                <m:t>∇</m:t>
-              </m:r>
-            </m:e>
-            <m:sub>
-              <m:r>
-                <m:rPr>
-                  <m:sty m:val="p"/>
-                </m:rPr>
-                <w:rPr>
-                  <w:rFonts w:ascii="Cambria Math" w:hAnsi="Cambria Math"/>
-                </w:rPr>
-                <m:t>τ</m:t>
-              </m:r>
-            </m:sub>
-          </m:sSub>
-          <m:sSub>
-            <m:sSubPr>
-              <m:ctrlPr>
-                <w:rPr>
-                  <w:rFonts w:ascii="Cambria Math" w:hAnsi="Cambria Math"/>
-                  <w:i/>
-                </w:rPr>
-              </m:ctrlPr>
-            </m:sSubPr>
-            <m:e>
-              <m:r>
-                <w:rPr>
-                  <w:rFonts w:ascii="Cambria Math" w:hAnsi="Cambria Math"/>
-                </w:rPr>
-                <m:t>r</m:t>
-              </m:r>
-            </m:e>
-            <m:sub>
-              <m:r>
-                <w:rPr>
-                  <w:rFonts w:ascii="Cambria Math" w:hAnsi="Cambria Math"/>
-                </w:rPr>
-                <m:t>D</m:t>
-              </m:r>
-            </m:sub>
-          </m:sSub>
-          <m:r>
-            <w:rPr>
-              <w:rFonts w:ascii="Cambria Math" w:hAnsi="Cambria Math"/>
-            </w:rPr>
-            <m:t>=</m:t>
-          </m:r>
-          <m:r>
-            <w:rPr>
-              <w:rFonts w:ascii="Cambria Math" w:hAnsi="Cambria Math"/>
-            </w:rPr>
-            <m:t>-</m:t>
-          </m:r>
-          <m:sSup>
-            <m:sSupPr>
-              <m:ctrlPr>
-                <w:rPr>
-                  <w:rFonts w:ascii="Cambria Math" w:hAnsi="Cambria Math"/>
-                  <w:i/>
-                </w:rPr>
-              </m:ctrlPr>
-            </m:sSupPr>
-            <m:e>
-              <m:r>
-                <w:rPr>
-                  <w:rFonts w:ascii="Cambria Math" w:hAnsi="Cambria Math"/>
-                </w:rPr>
-                <m:t>g</m:t>
-              </m:r>
-            </m:e>
-            <m:sup>
-              <m:r>
-                <w:rPr>
-                  <w:rFonts w:ascii="Cambria Math" w:hAnsi="Cambria Math"/>
-                </w:rPr>
-                <m:t>T</m:t>
-              </m:r>
-            </m:sup>
-          </m:sSup>
         </m:oMath>
       </m:oMathPara>
     </w:p>
@@ -1292,19 +2343,7 @@
                 <w:rPr>
                   <w:rFonts w:ascii="Cambria Math" w:hAnsi="Cambria Math"/>
                 </w:rPr>
-                <m:t>(</m:t>
-              </m:r>
-              <m:r>
-                <w:rPr>
-                  <w:rFonts w:ascii="Cambria Math" w:hAnsi="Cambria Math"/>
-                </w:rPr>
-                <m:t>x</m:t>
-              </m:r>
-              <m:r>
-                <w:rPr>
-                  <w:rFonts w:ascii="Cambria Math" w:hAnsi="Cambria Math"/>
-                </w:rPr>
-                <m:t>,</m:t>
+                <m:t>(x,</m:t>
               </m:r>
               <m:acc>
                 <m:accPr>
@@ -1363,19 +2402,7 @@
             <w:rPr>
               <w:rFonts w:ascii="Cambria Math" w:hAnsi="Cambria Math"/>
             </w:rPr>
-            <m:t>=</m:t>
-          </m:r>
-          <m:r>
-            <w:rPr>
-              <w:rFonts w:ascii="Cambria Math" w:hAnsi="Cambria Math"/>
-            </w:rPr>
-            <m:t>g</m:t>
-          </m:r>
-          <m:r>
-            <w:rPr>
-              <w:rFonts w:ascii="Cambria Math" w:hAnsi="Cambria Math"/>
-            </w:rPr>
-            <m:t>+</m:t>
+            <m:t>=g+</m:t>
           </m:r>
           <m:f>
             <m:fPr>
@@ -1566,6 +2593,12 @@
             <w:rPr>
               <w:rFonts w:ascii="Cambria Math" w:hAnsi="Cambria Math"/>
             </w:rPr>
+            <m:t>-</m:t>
+          </m:r>
+          <m:r>
+            <w:rPr>
+              <w:rFonts w:ascii="Cambria Math" w:hAnsi="Cambria Math"/>
+            </w:rPr>
             <m:t>J</m:t>
           </m:r>
           <m:f>
@@ -1629,13 +2662,7 @@
             <w:rPr>
               <w:rFonts w:ascii="Cambria Math" w:hAnsi="Cambria Math"/>
             </w:rPr>
-            <m:t>+</m:t>
-          </m:r>
-          <m:r>
-            <w:rPr>
-              <w:rFonts w:ascii="Cambria Math" w:hAnsi="Cambria Math"/>
-            </w:rPr>
-            <m:t>a</m:t>
+            <m:t>+a</m:t>
           </m:r>
         </m:oMath>
       </m:oMathPara>
@@ -1675,7 +2702,7 @@
                 <w:rPr>
                   <w:rFonts w:ascii="Cambria Math" w:hAnsi="Cambria Math"/>
                 </w:rPr>
-                <m:t>κ</m:t>
+                <m:t>τ</m:t>
               </m:r>
             </m:sub>
           </m:sSub>
@@ -1711,11 +2738,328 @@
             </w:rPr>
             <m:t>=</m:t>
           </m:r>
+          <m:sSup>
+            <m:sSupPr>
+              <m:ctrlPr>
+                <w:rPr>
+                  <w:rFonts w:ascii="Cambria Math" w:hAnsi="Cambria Math"/>
+                  <w:i/>
+                </w:rPr>
+              </m:ctrlPr>
+            </m:sSupPr>
+            <m:e>
+              <m:d>
+                <m:dPr>
+                  <m:ctrlPr>
+                    <w:rPr>
+                      <w:rFonts w:ascii="Cambria Math" w:hAnsi="Cambria Math"/>
+                      <w:i/>
+                    </w:rPr>
+                  </m:ctrlPr>
+                </m:dPr>
+                <m:e>
+                  <m:r>
+                    <w:rPr>
+                      <w:rFonts w:ascii="Cambria Math" w:hAnsi="Cambria Math"/>
+                    </w:rPr>
+                    <m:t>x;</m:t>
+                  </m:r>
+                  <m:acc>
+                    <m:accPr>
+                      <m:chr m:val="̅"/>
+                      <m:ctrlPr>
+                        <w:rPr>
+                          <w:rFonts w:ascii="Cambria Math" w:hAnsi="Cambria Math"/>
+                          <w:i/>
+                        </w:rPr>
+                      </m:ctrlPr>
+                    </m:accPr>
+                    <m:e>
+                      <m:r>
+                        <w:rPr>
+                          <w:rFonts w:ascii="Cambria Math" w:hAnsi="Cambria Math"/>
+                        </w:rPr>
+                        <m:t>x</m:t>
+                      </m:r>
+                    </m:e>
+                  </m:acc>
+                </m:e>
+              </m:d>
+            </m:e>
+            <m:sup>
+              <m:r>
+                <w:rPr>
+                  <w:rFonts w:ascii="Cambria Math" w:hAnsi="Cambria Math"/>
+                </w:rPr>
+                <m:t>T</m:t>
+              </m:r>
+            </m:sup>
+          </m:sSup>
+          <m:sSub>
+            <m:sSubPr>
+              <m:ctrlPr>
+                <w:rPr>
+                  <w:rFonts w:ascii="Cambria Math" w:hAnsi="Cambria Math"/>
+                  <w:i/>
+                </w:rPr>
+              </m:ctrlPr>
+            </m:sSubPr>
+            <m:e>
+              <m:r>
+                <m:rPr>
+                  <m:sty m:val="p"/>
+                </m:rPr>
+                <w:rPr>
+                  <w:rFonts w:ascii="Cambria Math" w:hAnsi="Cambria Math"/>
+                </w:rPr>
+                <m:t>∇</m:t>
+              </m:r>
+              <m:ctrlPr>
+                <w:rPr>
+                  <w:rFonts w:ascii="Cambria Math" w:hAnsi="Cambria Math"/>
+                </w:rPr>
+              </m:ctrlPr>
+            </m:e>
+            <m:sub>
+              <m:r>
+                <w:rPr>
+                  <w:rFonts w:ascii="Cambria Math" w:hAnsi="Cambria Math"/>
+                </w:rPr>
+                <m:t>τ</m:t>
+              </m:r>
+            </m:sub>
+          </m:sSub>
           <m:r>
             <w:rPr>
               <w:rFonts w:ascii="Cambria Math" w:hAnsi="Cambria Math"/>
             </w:rPr>
-            <m:t>1</m:t>
+            <m:t>g</m:t>
+          </m:r>
+          <m:r>
+            <w:rPr>
+              <w:rFonts w:ascii="Cambria Math" w:hAnsi="Cambria Math"/>
+            </w:rPr>
+            <m:t>-</m:t>
+          </m:r>
+          <m:sSup>
+            <m:sSupPr>
+              <m:ctrlPr>
+                <w:rPr>
+                  <w:rFonts w:ascii="Cambria Math" w:hAnsi="Cambria Math"/>
+                  <w:i/>
+                </w:rPr>
+              </m:ctrlPr>
+            </m:sSupPr>
+            <m:e>
+              <m:f>
+                <m:fPr>
+                  <m:ctrlPr>
+                    <w:rPr>
+                      <w:rFonts w:ascii="Cambria Math" w:hAnsi="Cambria Math"/>
+                      <w:i/>
+                    </w:rPr>
+                  </m:ctrlPr>
+                </m:fPr>
+                <m:num>
+                  <m:d>
+                    <m:dPr>
+                      <m:ctrlPr>
+                        <w:rPr>
+                          <w:rFonts w:ascii="Cambria Math" w:hAnsi="Cambria Math"/>
+                          <w:i/>
+                        </w:rPr>
+                      </m:ctrlPr>
+                    </m:dPr>
+                    <m:e>
+                      <m:r>
+                        <w:rPr>
+                          <w:rFonts w:ascii="Cambria Math" w:hAnsi="Cambria Math"/>
+                        </w:rPr>
+                        <m:t>y,</m:t>
+                      </m:r>
+                      <m:acc>
+                        <m:accPr>
+                          <m:chr m:val="̅"/>
+                          <m:ctrlPr>
+                            <w:rPr>
+                              <w:rFonts w:ascii="Cambria Math" w:hAnsi="Cambria Math"/>
+                              <w:i/>
+                            </w:rPr>
+                          </m:ctrlPr>
+                        </m:accPr>
+                        <m:e>
+                          <m:r>
+                            <w:rPr>
+                              <w:rFonts w:ascii="Cambria Math" w:hAnsi="Cambria Math"/>
+                            </w:rPr>
+                            <m:t>y</m:t>
+                          </m:r>
+                        </m:e>
+                      </m:acc>
+                    </m:e>
+                  </m:d>
+                </m:num>
+                <m:den>
+                  <m:r>
+                    <w:rPr>
+                      <w:rFonts w:ascii="Cambria Math" w:hAnsi="Cambria Math"/>
+                    </w:rPr>
+                    <m:t>τ</m:t>
+                  </m:r>
+                </m:den>
+              </m:f>
+              <m:ctrlPr>
+                <w:rPr>
+                  <w:rFonts w:ascii="Cambria Math" w:eastAsiaTheme="minorEastAsia" w:hAnsi="Cambria Math"/>
+                  <w:i/>
+                </w:rPr>
+              </m:ctrlPr>
+            </m:e>
+            <m:sup>
+              <m:r>
+                <w:rPr>
+                  <w:rFonts w:ascii="Cambria Math" w:eastAsiaTheme="minorEastAsia" w:hAnsi="Cambria Math"/>
+                </w:rPr>
+                <m:t>T</m:t>
+              </m:r>
+            </m:sup>
+          </m:sSup>
+          <m:r>
+            <w:rPr>
+              <w:rFonts w:ascii="Cambria Math" w:hAnsi="Cambria Math"/>
+            </w:rPr>
+            <m:t>J</m:t>
+          </m:r>
+          <m:f>
+            <m:fPr>
+              <m:ctrlPr>
+                <w:rPr>
+                  <w:rFonts w:ascii="Cambria Math" w:hAnsi="Cambria Math"/>
+                  <w:i/>
+                </w:rPr>
+              </m:ctrlPr>
+            </m:fPr>
+            <m:num>
+              <m:d>
+                <m:dPr>
+                  <m:ctrlPr>
+                    <w:rPr>
+                      <w:rFonts w:ascii="Cambria Math" w:hAnsi="Cambria Math"/>
+                      <w:i/>
+                    </w:rPr>
+                  </m:ctrlPr>
+                </m:dPr>
+                <m:e>
+                  <m:r>
+                    <w:rPr>
+                      <w:rFonts w:ascii="Cambria Math" w:hAnsi="Cambria Math"/>
+                    </w:rPr>
+                    <m:t>x;</m:t>
+                  </m:r>
+                  <m:acc>
+                    <m:accPr>
+                      <m:chr m:val="̅"/>
+                      <m:ctrlPr>
+                        <w:rPr>
+                          <w:rFonts w:ascii="Cambria Math" w:hAnsi="Cambria Math"/>
+                          <w:i/>
+                        </w:rPr>
+                      </m:ctrlPr>
+                    </m:accPr>
+                    <m:e>
+                      <m:r>
+                        <w:rPr>
+                          <w:rFonts w:ascii="Cambria Math" w:hAnsi="Cambria Math"/>
+                        </w:rPr>
+                        <m:t>x</m:t>
+                      </m:r>
+                    </m:e>
+                  </m:acc>
+                </m:e>
+              </m:d>
+            </m:num>
+            <m:den>
+              <m:r>
+                <w:rPr>
+                  <w:rFonts w:ascii="Cambria Math" w:hAnsi="Cambria Math"/>
+                </w:rPr>
+                <m:t>τ</m:t>
+              </m:r>
+            </m:den>
+          </m:f>
+        </m:oMath>
+      </m:oMathPara>
+    </w:p>
+    <w:p>
+      <w:pPr>
+        <w:rPr>
+          <w:rFonts w:eastAsiaTheme="minorEastAsia"/>
+        </w:rPr>
+      </w:pPr>
+      <m:oMathPara>
+        <m:oMath>
+          <m:sSub>
+            <m:sSubPr>
+              <m:ctrlPr>
+                <w:rPr>
+                  <w:rFonts w:ascii="Cambria Math" w:hAnsi="Cambria Math"/>
+                </w:rPr>
+              </m:ctrlPr>
+            </m:sSubPr>
+            <m:e>
+              <m:r>
+                <m:rPr>
+                  <m:sty m:val="p"/>
+                </m:rPr>
+                <w:rPr>
+                  <w:rFonts w:ascii="Cambria Math" w:hAnsi="Cambria Math"/>
+                </w:rPr>
+                <m:t>∇</m:t>
+              </m:r>
+            </m:e>
+            <m:sub>
+              <m:r>
+                <m:rPr>
+                  <m:sty m:val="p"/>
+                </m:rPr>
+                <w:rPr>
+                  <w:rFonts w:ascii="Cambria Math" w:hAnsi="Cambria Math"/>
+                </w:rPr>
+                <m:t>κ</m:t>
+              </m:r>
+            </m:sub>
+          </m:sSub>
+          <m:sSub>
+            <m:sSubPr>
+              <m:ctrlPr>
+                <w:rPr>
+                  <w:rFonts w:ascii="Cambria Math" w:hAnsi="Cambria Math"/>
+                  <w:i/>
+                </w:rPr>
+              </m:ctrlPr>
+            </m:sSubPr>
+            <m:e>
+              <m:r>
+                <w:rPr>
+                  <w:rFonts w:ascii="Cambria Math" w:hAnsi="Cambria Math"/>
+                </w:rPr>
+                <m:t>r</m:t>
+              </m:r>
+            </m:e>
+            <m:sub>
+              <m:r>
+                <w:rPr>
+                  <w:rFonts w:ascii="Cambria Math" w:hAnsi="Cambria Math"/>
+                </w:rPr>
+                <m:t>G</m:t>
+              </m:r>
+            </m:sub>
+          </m:sSub>
+          <m:r>
+            <w:rPr>
+              <w:rFonts w:ascii="Cambria Math" w:hAnsi="Cambria Math"/>
+            </w:rPr>
+            <m:t>=1</m:t>
           </m:r>
         </m:oMath>
       </m:oMathPara>
@@ -1795,6 +3139,140 @@
             </w:rPr>
             <m:t>=</m:t>
           </m:r>
+          <m:sSub>
+            <m:sSubPr>
+              <m:ctrlPr>
+                <w:rPr>
+                  <w:rFonts w:ascii="Cambria Math" w:hAnsi="Cambria Math"/>
+                  <w:i/>
+                </w:rPr>
+              </m:ctrlPr>
+            </m:sSubPr>
+            <m:e>
+              <m:r>
+                <w:rPr>
+                  <w:rFonts w:ascii="Cambria Math" w:hAnsi="Cambria Math"/>
+                </w:rPr>
+                <m:t>I</m:t>
+              </m:r>
+            </m:e>
+            <m:sub>
+              <m:r>
+                <w:rPr>
+                  <w:rFonts w:ascii="Cambria Math" w:hAnsi="Cambria Math"/>
+                </w:rPr>
+                <m:t>1:len(</m:t>
+              </m:r>
+              <m:r>
+                <w:rPr>
+                  <w:rFonts w:ascii="Cambria Math" w:hAnsi="Cambria Math"/>
+                </w:rPr>
+                <m:t>z</m:t>
+              </m:r>
+              <m:r>
+                <w:rPr>
+                  <w:rFonts w:ascii="Cambria Math" w:hAnsi="Cambria Math"/>
+                </w:rPr>
+                <m:t>)</m:t>
+              </m:r>
+            </m:sub>
+          </m:sSub>
+        </m:oMath>
+      </m:oMathPara>
+    </w:p>
+    <w:p>
+      <w:pPr>
+        <w:rPr>
+          <w:rFonts w:eastAsiaTheme="minorEastAsia"/>
+        </w:rPr>
+      </w:pPr>
+      <m:oMathPara>
+        <m:oMath>
+          <m:sSub>
+            <m:sSubPr>
+              <m:ctrlPr>
+                <w:rPr>
+                  <w:rFonts w:ascii="Cambria Math" w:hAnsi="Cambria Math"/>
+                </w:rPr>
+              </m:ctrlPr>
+            </m:sSubPr>
+            <m:e>
+              <m:r>
+                <m:rPr>
+                  <m:sty m:val="p"/>
+                </m:rPr>
+                <w:rPr>
+                  <w:rFonts w:ascii="Cambria Math" w:hAnsi="Cambria Math"/>
+                </w:rPr>
+                <m:t>∇</m:t>
+              </m:r>
+            </m:e>
+            <m:sub>
+              <m:r>
+                <w:rPr>
+                  <w:rFonts w:ascii="Cambria Math" w:hAnsi="Cambria Math"/>
+                </w:rPr>
+                <m:t>(x,</m:t>
+              </m:r>
+              <m:acc>
+                <m:accPr>
+                  <m:chr m:val="̅"/>
+                  <m:ctrlPr>
+                    <w:rPr>
+                      <w:rFonts w:ascii="Cambria Math" w:hAnsi="Cambria Math"/>
+                      <w:i/>
+                    </w:rPr>
+                  </m:ctrlPr>
+                </m:accPr>
+                <m:e>
+                  <m:r>
+                    <w:rPr>
+                      <w:rFonts w:ascii="Cambria Math" w:hAnsi="Cambria Math"/>
+                    </w:rPr>
+                    <m:t>x</m:t>
+                  </m:r>
+                </m:e>
+              </m:acc>
+              <m:r>
+                <w:rPr>
+                  <w:rFonts w:ascii="Cambria Math" w:hAnsi="Cambria Math"/>
+                </w:rPr>
+                <m:t>)</m:t>
+              </m:r>
+            </m:sub>
+          </m:sSub>
+          <m:sSub>
+            <m:sSubPr>
+              <m:ctrlPr>
+                <w:rPr>
+                  <w:rFonts w:ascii="Cambria Math" w:hAnsi="Cambria Math"/>
+                  <w:i/>
+                </w:rPr>
+              </m:ctrlPr>
+            </m:sSubPr>
+            <m:e>
+              <m:r>
+                <w:rPr>
+                  <w:rFonts w:ascii="Cambria Math" w:hAnsi="Cambria Math"/>
+                </w:rPr>
+                <m:t>r</m:t>
+              </m:r>
+            </m:e>
+            <m:sub>
+              <m:r>
+                <w:rPr>
+                  <w:rFonts w:ascii="Cambria Math" w:hAnsi="Cambria Math"/>
+                </w:rPr>
+                <m:t>P</m:t>
+              </m:r>
+            </m:sub>
+          </m:sSub>
+          <m:r>
+            <w:rPr>
+              <w:rFonts w:ascii="Cambria Math" w:hAnsi="Cambria Math"/>
+            </w:rPr>
+            <m:t>=-</m:t>
+          </m:r>
           <m:sSup>
             <m:sSupPr>
               <m:ctrlPr>
@@ -1809,7 +3287,7 @@
                 <w:rPr>
                   <w:rFonts w:ascii="Cambria Math" w:hAnsi="Cambria Math"/>
                 </w:rPr>
-                <m:t>e</m:t>
+                <m:t>J</m:t>
               </m:r>
             </m:e>
             <m:sup>
@@ -1853,35 +3331,13 @@
             </m:e>
             <m:sub>
               <m:r>
-                <w:rPr>
-                  <w:rFonts w:ascii="Cambria Math" w:hAnsi="Cambria Math"/>
-                </w:rPr>
-                <m:t>(x,</m:t>
-              </m:r>
-              <m:acc>
-                <m:accPr>
-                  <m:chr m:val="̅"/>
-                  <m:ctrlPr>
-                    <w:rPr>
-                      <w:rFonts w:ascii="Cambria Math" w:hAnsi="Cambria Math"/>
-                      <w:i/>
-                    </w:rPr>
-                  </m:ctrlPr>
-                </m:accPr>
-                <m:e>
-                  <m:r>
-                    <w:rPr>
-                      <w:rFonts w:ascii="Cambria Math" w:hAnsi="Cambria Math"/>
-                    </w:rPr>
-                    <m:t>x</m:t>
-                  </m:r>
-                </m:e>
-              </m:acc>
-              <m:r>
-                <w:rPr>
-                  <w:rFonts w:ascii="Cambria Math" w:hAnsi="Cambria Math"/>
-                </w:rPr>
-                <m:t>)</m:t>
+                <m:rPr>
+                  <m:sty m:val="p"/>
+                </m:rPr>
+                <w:rPr>
+                  <w:rFonts w:ascii="Cambria Math" w:hAnsi="Cambria Math"/>
+                </w:rPr>
+                <m:t>τ</m:t>
               </m:r>
             </m:sub>
           </m:sSub>
@@ -1931,7 +3387,7 @@
                 <w:rPr>
                   <w:rFonts w:ascii="Cambria Math" w:hAnsi="Cambria Math"/>
                 </w:rPr>
-                <m:t>J</m:t>
+                <m:t>a</m:t>
               </m:r>
             </m:e>
             <m:sup>
@@ -1943,106 +3399,69 @@
               </m:r>
             </m:sup>
           </m:sSup>
-        </m:oMath>
-      </m:oMathPara>
-    </w:p>
-    <w:p>
-      <w:pPr>
-        <w:rPr>
-          <w:rFonts w:eastAsiaTheme="minorEastAsia"/>
-        </w:rPr>
-      </w:pPr>
-      <m:oMathPara>
-        <m:oMath>
-          <m:sSub>
-            <m:sSubPr>
-              <m:ctrlPr>
-                <w:rPr>
-                  <w:rFonts w:ascii="Cambria Math" w:hAnsi="Cambria Math"/>
-                </w:rPr>
-              </m:ctrlPr>
-            </m:sSubPr>
-            <m:e>
-              <m:r>
-                <m:rPr>
-                  <m:sty m:val="p"/>
-                </m:rPr>
-                <w:rPr>
-                  <w:rFonts w:ascii="Cambria Math" w:hAnsi="Cambria Math"/>
-                </w:rPr>
-                <m:t>∇</m:t>
-              </m:r>
-            </m:e>
-            <m:sub>
-              <m:r>
-                <m:rPr>
-                  <m:sty m:val="p"/>
-                </m:rPr>
-                <w:rPr>
-                  <w:rFonts w:ascii="Cambria Math" w:hAnsi="Cambria Math"/>
-                </w:rPr>
-                <m:t>τ</m:t>
-              </m:r>
-            </m:sub>
-          </m:sSub>
-          <m:sSub>
-            <m:sSubPr>
-              <m:ctrlPr>
-                <w:rPr>
-                  <w:rFonts w:ascii="Cambria Math" w:hAnsi="Cambria Math"/>
-                  <w:i/>
-                </w:rPr>
-              </m:ctrlPr>
-            </m:sSubPr>
-            <m:e>
-              <m:r>
-                <w:rPr>
-                  <w:rFonts w:ascii="Cambria Math" w:hAnsi="Cambria Math"/>
-                </w:rPr>
-                <m:t>r</m:t>
-              </m:r>
-            </m:e>
-            <m:sub>
-              <m:r>
-                <w:rPr>
-                  <w:rFonts w:ascii="Cambria Math" w:hAnsi="Cambria Math"/>
-                </w:rPr>
-                <m:t>P</m:t>
-              </m:r>
-            </m:sub>
-          </m:sSub>
           <m:r>
             <w:rPr>
               <w:rFonts w:ascii="Cambria Math" w:hAnsi="Cambria Math"/>
             </w:rPr>
-            <m:t>=-</m:t>
+            <m:t>-J</m:t>
           </m:r>
-          <m:sSup>
-            <m:sSupPr>
-              <m:ctrlPr>
-                <w:rPr>
-                  <w:rFonts w:ascii="Cambria Math" w:hAnsi="Cambria Math"/>
-                  <w:i/>
-                </w:rPr>
-              </m:ctrlPr>
-            </m:sSupPr>
-            <m:e>
-              <m:r>
-                <w:rPr>
-                  <w:rFonts w:ascii="Cambria Math" w:hAnsi="Cambria Math"/>
-                </w:rPr>
-                <m:t>a</m:t>
-              </m:r>
-            </m:e>
-            <m:sup>
-              <m:r>
-                <w:rPr>
-                  <w:rFonts w:ascii="Cambria Math" w:hAnsi="Cambria Math"/>
-                </w:rPr>
-                <m:t>T</m:t>
-              </m:r>
-            </m:sup>
-          </m:sSup>
+          <m:f>
+            <m:fPr>
+              <m:ctrlPr>
+                <w:rPr>
+                  <w:rFonts w:ascii="Cambria Math" w:hAnsi="Cambria Math"/>
+                  <w:i/>
+                </w:rPr>
+              </m:ctrlPr>
+            </m:fPr>
+            <m:num>
+              <m:d>
+                <m:dPr>
+                  <m:ctrlPr>
+                    <w:rPr>
+                      <w:rFonts w:ascii="Cambria Math" w:hAnsi="Cambria Math"/>
+                      <w:i/>
+                    </w:rPr>
+                  </m:ctrlPr>
+                </m:dPr>
+                <m:e>
+                  <m:r>
+                    <w:rPr>
+                      <w:rFonts w:ascii="Cambria Math" w:hAnsi="Cambria Math"/>
+                    </w:rPr>
+                    <m:t>x;</m:t>
+                  </m:r>
+                  <m:acc>
+                    <m:accPr>
+                      <m:chr m:val="̅"/>
+                      <m:ctrlPr>
+                        <w:rPr>
+                          <w:rFonts w:ascii="Cambria Math" w:hAnsi="Cambria Math"/>
+                          <w:i/>
+                        </w:rPr>
+                      </m:ctrlPr>
+                    </m:accPr>
+                    <m:e>
+                      <m:r>
+                        <w:rPr>
+                          <w:rFonts w:ascii="Cambria Math" w:hAnsi="Cambria Math"/>
+                        </w:rPr>
+                        <m:t>x</m:t>
+                      </m:r>
+                    </m:e>
+                  </m:acc>
+                </m:e>
+              </m:d>
+            </m:num>
+            <m:den>
+              <m:r>
+                <w:rPr>
+                  <w:rFonts w:ascii="Cambria Math" w:hAnsi="Cambria Math"/>
+                </w:rPr>
+                <m:t>τ</m:t>
+              </m:r>
+            </m:den>
+          </m:f>
         </m:oMath>
       </m:oMathPara>
     </w:p>
@@ -2110,13 +3529,7 @@
           <w:rPr>
             <w:rFonts w:ascii="Cambria Math" w:eastAsiaTheme="minorEastAsia" w:hAnsi="Cambria Math"/>
           </w:rPr>
-          <m:t>=</m:t>
-        </m:r>
-        <m:r>
-          <w:rPr>
-            <w:rFonts w:ascii="Cambria Math" w:eastAsiaTheme="minorEastAsia" w:hAnsi="Cambria Math"/>
-          </w:rPr>
-          <m:t>sign(</m:t>
+          <m:t>=sign(</m:t>
         </m:r>
         <m:sSub>
           <m:sSubPr>
@@ -2668,8 +4081,6 @@
                 </w:rPr>
                 <m:t>D</m:t>
               </m:r>
-              <w:bookmarkStart w:id="0" w:name="_GoBack"/>
-              <w:bookmarkEnd w:id="0"/>
             </m:sup>
           </m:sSup>
           <m:r>
@@ -2904,19 +4315,7 @@
                 <w:rPr>
                   <w:rFonts w:ascii="Cambria Math" w:hAnsi="Cambria Math"/>
                 </w:rPr>
-                <m:t>(</m:t>
-              </m:r>
-              <m:r>
-                <w:rPr>
-                  <w:rFonts w:ascii="Cambria Math" w:hAnsi="Cambria Math"/>
-                </w:rPr>
-                <m:t>y</m:t>
-              </m:r>
-              <m:r>
-                <w:rPr>
-                  <w:rFonts w:ascii="Cambria Math" w:hAnsi="Cambria Math"/>
-                </w:rPr>
-                <m:t>,</m:t>
+                <m:t>(y,</m:t>
               </m:r>
               <m:acc>
                 <m:accPr>
@@ -3178,53 +4577,59 @@
                 <w:rPr>
                   <w:rFonts w:ascii="Cambria Math" w:hAnsi="Cambria Math"/>
                 </w:rPr>
-                <m:t>τ</m:t>
+                <m:t>κ</m:t>
               </m:r>
             </m:sub>
           </m:sSub>
-          <m:sSub>
-            <m:sSubPr>
-              <m:ctrlPr>
-                <w:rPr>
-                  <w:rFonts w:ascii="Cambria Math" w:hAnsi="Cambria Math"/>
-                  <w:i/>
-                </w:rPr>
-              </m:ctrlPr>
-            </m:sSubPr>
-            <m:e>
-              <m:r>
-                <w:rPr>
-                  <w:rFonts w:ascii="Cambria Math" w:hAnsi="Cambria Math"/>
+          <m:d>
+            <m:dPr>
+              <m:begChr m:val="|"/>
+              <m:endChr m:val="|"/>
+              <m:ctrlPr>
+                <w:rPr>
+                  <w:rFonts w:ascii="Cambria Math" w:eastAsiaTheme="minorEastAsia" w:hAnsi="Cambria Math"/>
+                  <w:i/>
+                </w:rPr>
+              </m:ctrlPr>
+            </m:dPr>
+            <m:e>
+              <m:r>
+                <w:rPr>
+                  <w:rFonts w:ascii="Cambria Math" w:eastAsiaTheme="minorEastAsia" w:hAnsi="Cambria Math"/>
                 </w:rPr>
                 <m:t>r</m:t>
               </m:r>
-            </m:e>
-            <m:sub>
-              <m:r>
-                <w:rPr>
-                  <w:rFonts w:ascii="Cambria Math" w:hAnsi="Cambria Math"/>
-                </w:rPr>
-                <m:t>D</m:t>
-              </m:r>
-            </m:sub>
-          </m:sSub>
+              <m:d>
+                <m:dPr>
+                  <m:ctrlPr>
+                    <w:rPr>
+                      <w:rFonts w:ascii="Cambria Math" w:eastAsiaTheme="minorEastAsia" w:hAnsi="Cambria Math"/>
+                      <w:i/>
+                    </w:rPr>
+                  </m:ctrlPr>
+                </m:dPr>
+                <m:e>
+                  <m:r>
+                    <w:rPr>
+                      <w:rFonts w:ascii="Cambria Math" w:eastAsiaTheme="minorEastAsia" w:hAnsi="Cambria Math"/>
+                    </w:rPr>
+                    <m:t>w</m:t>
+                  </m:r>
+                </m:e>
+              </m:d>
+            </m:e>
+          </m:d>
           <m:r>
             <w:rPr>
               <w:rFonts w:ascii="Cambria Math" w:hAnsi="Cambria Math"/>
             </w:rPr>
-            <m:t>=-</m:t>
-          </m:r>
-          <m:r>
-            <w:rPr>
-              <w:rFonts w:ascii="Cambria Math" w:hAnsi="Cambria Math"/>
-            </w:rPr>
-            <m:t>(</m:t>
+            <m:t>=</m:t>
           </m:r>
           <m:sSup>
             <m:sSupPr>
               <m:ctrlPr>
                 <w:rPr>
-                  <w:rFonts w:ascii="Cambria Math" w:hAnsi="Cambria Math"/>
+                  <w:rFonts w:ascii="Cambria Math" w:eastAsiaTheme="minorEastAsia" w:hAnsi="Cambria Math"/>
                   <w:i/>
                 </w:rPr>
               </m:ctrlPr>
@@ -3232,110 +4637,20 @@
             <m:e>
               <m:r>
                 <w:rPr>
-                  <w:rFonts w:ascii="Cambria Math" w:hAnsi="Cambria Math"/>
-                </w:rPr>
-                <m:t>g</m:t>
+                  <w:rFonts w:ascii="Cambria Math" w:eastAsiaTheme="minorEastAsia" w:hAnsi="Cambria Math"/>
+                </w:rPr>
+                <m:t>σ</m:t>
               </m:r>
             </m:e>
             <m:sup>
               <m:r>
                 <w:rPr>
-                  <w:rFonts w:ascii="Cambria Math" w:hAnsi="Cambria Math"/>
-                </w:rPr>
-                <m:t>T</m:t>
+                  <w:rFonts w:ascii="Cambria Math" w:eastAsiaTheme="minorEastAsia" w:hAnsi="Cambria Math"/>
+                </w:rPr>
+                <m:t>G</m:t>
               </m:r>
             </m:sup>
           </m:sSup>
-          <m:sSup>
-            <m:sSupPr>
-              <m:ctrlPr>
-                <w:rPr>
-                  <w:rFonts w:ascii="Cambria Math" w:eastAsiaTheme="minorEastAsia" w:hAnsi="Cambria Math"/>
-                  <w:i/>
-                </w:rPr>
-              </m:ctrlPr>
-            </m:sSupPr>
-            <m:e>
-              <m:r>
-                <w:rPr>
-                  <w:rFonts w:ascii="Cambria Math" w:eastAsiaTheme="minorEastAsia" w:hAnsi="Cambria Math"/>
-                </w:rPr>
-                <m:t>σ</m:t>
-              </m:r>
-            </m:e>
-            <m:sup>
-              <m:r>
-                <w:rPr>
-                  <w:rFonts w:ascii="Cambria Math" w:eastAsiaTheme="minorEastAsia" w:hAnsi="Cambria Math"/>
-                </w:rPr>
-                <m:t>D</m:t>
-              </m:r>
-            </m:sup>
-          </m:sSup>
-          <m:r>
-            <w:rPr>
-              <w:rFonts w:ascii="Cambria Math" w:hAnsi="Cambria Math"/>
-            </w:rPr>
-            <m:t>+</m:t>
-          </m:r>
-          <m:sSup>
-            <m:sSupPr>
-              <m:ctrlPr>
-                <w:rPr>
-                  <w:rFonts w:ascii="Cambria Math" w:hAnsi="Cambria Math"/>
-                  <w:i/>
-                </w:rPr>
-              </m:ctrlPr>
-            </m:sSupPr>
-            <m:e>
-              <m:r>
-                <w:rPr>
-                  <w:rFonts w:ascii="Cambria Math" w:hAnsi="Cambria Math"/>
-                </w:rPr>
-                <m:t>a</m:t>
-              </m:r>
-            </m:e>
-            <m:sup>
-              <m:r>
-                <w:rPr>
-                  <w:rFonts w:ascii="Cambria Math" w:hAnsi="Cambria Math"/>
-                </w:rPr>
-                <m:t>T</m:t>
-              </m:r>
-            </m:sup>
-          </m:sSup>
-          <m:sSup>
-            <m:sSupPr>
-              <m:ctrlPr>
-                <w:rPr>
-                  <w:rFonts w:ascii="Cambria Math" w:eastAsiaTheme="minorEastAsia" w:hAnsi="Cambria Math"/>
-                  <w:i/>
-                </w:rPr>
-              </m:ctrlPr>
-            </m:sSupPr>
-            <m:e>
-              <m:r>
-                <w:rPr>
-                  <w:rFonts w:ascii="Cambria Math" w:eastAsiaTheme="minorEastAsia" w:hAnsi="Cambria Math"/>
-                </w:rPr>
-                <m:t>σ</m:t>
-              </m:r>
-            </m:e>
-            <m:sup>
-              <m:r>
-                <w:rPr>
-                  <w:rFonts w:ascii="Cambria Math" w:eastAsiaTheme="minorEastAsia" w:hAnsi="Cambria Math"/>
-                </w:rPr>
-                <m:t>P</m:t>
-              </m:r>
-            </m:sup>
-          </m:sSup>
-          <m:r>
-            <w:rPr>
-              <w:rFonts w:ascii="Cambria Math" w:eastAsiaTheme="minorEastAsia" w:hAnsi="Cambria Math"/>
-            </w:rPr>
-            <m:t>)</m:t>
-          </m:r>
         </m:oMath>
       </m:oMathPara>
     </w:p>
@@ -3374,42 +4689,111 @@
                 <w:rPr>
                   <w:rFonts w:ascii="Cambria Math" w:hAnsi="Cambria Math"/>
                 </w:rPr>
-                <m:t>κ</m:t>
+                <m:t>τ</m:t>
               </m:r>
             </m:sub>
           </m:sSub>
-          <m:sSub>
-            <m:sSubPr>
-              <m:ctrlPr>
-                <w:rPr>
-                  <w:rFonts w:ascii="Cambria Math" w:hAnsi="Cambria Math"/>
-                  <w:i/>
-                </w:rPr>
-              </m:ctrlPr>
-            </m:sSubPr>
-            <m:e>
-              <m:r>
-                <w:rPr>
-                  <w:rFonts w:ascii="Cambria Math" w:hAnsi="Cambria Math"/>
+          <m:d>
+            <m:dPr>
+              <m:begChr m:val="|"/>
+              <m:endChr m:val="|"/>
+              <m:ctrlPr>
+                <w:rPr>
+                  <w:rFonts w:ascii="Cambria Math" w:eastAsiaTheme="minorEastAsia" w:hAnsi="Cambria Math"/>
+                  <w:i/>
+                </w:rPr>
+              </m:ctrlPr>
+            </m:dPr>
+            <m:e>
+              <m:r>
+                <w:rPr>
+                  <w:rFonts w:ascii="Cambria Math" w:eastAsiaTheme="minorEastAsia" w:hAnsi="Cambria Math"/>
                 </w:rPr>
                 <m:t>r</m:t>
               </m:r>
-            </m:e>
-            <m:sub>
-              <m:r>
-                <w:rPr>
-                  <w:rFonts w:ascii="Cambria Math" w:hAnsi="Cambria Math"/>
-                </w:rPr>
-                <m:t>G</m:t>
-              </m:r>
-            </m:sub>
-          </m:sSub>
+              <m:d>
+                <m:dPr>
+                  <m:ctrlPr>
+                    <w:rPr>
+                      <w:rFonts w:ascii="Cambria Math" w:eastAsiaTheme="minorEastAsia" w:hAnsi="Cambria Math"/>
+                      <w:i/>
+                    </w:rPr>
+                  </m:ctrlPr>
+                </m:dPr>
+                <m:e>
+                  <m:r>
+                    <w:rPr>
+                      <w:rFonts w:ascii="Cambria Math" w:eastAsiaTheme="minorEastAsia" w:hAnsi="Cambria Math"/>
+                    </w:rPr>
+                    <m:t>w</m:t>
+                  </m:r>
+                </m:e>
+              </m:d>
+            </m:e>
+          </m:d>
           <m:r>
             <w:rPr>
               <w:rFonts w:ascii="Cambria Math" w:hAnsi="Cambria Math"/>
             </w:rPr>
             <m:t>=</m:t>
           </m:r>
+          <m:sSub>
+            <m:sSubPr>
+              <m:ctrlPr>
+                <w:rPr>
+                  <w:rFonts w:ascii="Cambria Math" w:hAnsi="Cambria Math"/>
+                </w:rPr>
+              </m:ctrlPr>
+            </m:sSubPr>
+            <m:e>
+              <m:r>
+                <m:rPr>
+                  <m:sty m:val="p"/>
+                </m:rPr>
+                <w:rPr>
+                  <w:rFonts w:ascii="Cambria Math" w:hAnsi="Cambria Math"/>
+                </w:rPr>
+                <m:t>∇</m:t>
+              </m:r>
+            </m:e>
+            <m:sub>
+              <m:r>
+                <m:rPr>
+                  <m:sty m:val="p"/>
+                </m:rPr>
+                <w:rPr>
+                  <w:rFonts w:ascii="Cambria Math" w:hAnsi="Cambria Math"/>
+                </w:rPr>
+                <m:t>τ</m:t>
+              </m:r>
+            </m:sub>
+          </m:sSub>
+          <m:sSub>
+            <m:sSubPr>
+              <m:ctrlPr>
+                <w:rPr>
+                  <w:rFonts w:ascii="Cambria Math" w:hAnsi="Cambria Math"/>
+                  <w:i/>
+                </w:rPr>
+              </m:ctrlPr>
+            </m:sSubPr>
+            <m:e>
+              <m:r>
+                <w:rPr>
+                  <w:rFonts w:ascii="Cambria Math" w:hAnsi="Cambria Math"/>
+                </w:rPr>
+                <m:t>r</m:t>
+              </m:r>
+            </m:e>
+            <m:sub>
+              <m:r>
+                <w:rPr>
+                  <w:rFonts w:ascii="Cambria Math" w:hAnsi="Cambria Math"/>
+                </w:rPr>
+                <m:t>D</m:t>
+              </m:r>
+            </m:sub>
+          </m:sSub>
           <m:sSup>
             <m:sSupPr>
               <m:ctrlPr>
@@ -3432,7 +4816,185 @@
                 <w:rPr>
                   <w:rFonts w:ascii="Cambria Math" w:eastAsiaTheme="minorEastAsia" w:hAnsi="Cambria Math"/>
                 </w:rPr>
+                <m:t>D</m:t>
+              </m:r>
+            </m:sup>
+          </m:sSup>
+          <m:r>
+            <w:rPr>
+              <w:rFonts w:ascii="Cambria Math" w:hAnsi="Cambria Math"/>
+            </w:rPr>
+            <m:t>+</m:t>
+          </m:r>
+          <m:sSub>
+            <m:sSubPr>
+              <m:ctrlPr>
+                <w:rPr>
+                  <w:rFonts w:ascii="Cambria Math" w:hAnsi="Cambria Math"/>
+                </w:rPr>
+              </m:ctrlPr>
+            </m:sSubPr>
+            <m:e>
+              <m:r>
+                <m:rPr>
+                  <m:sty m:val="p"/>
+                </m:rPr>
+                <w:rPr>
+                  <w:rFonts w:ascii="Cambria Math" w:hAnsi="Cambria Math"/>
+                </w:rPr>
+                <m:t>∇</m:t>
+              </m:r>
+            </m:e>
+            <m:sub>
+              <m:r>
+                <m:rPr>
+                  <m:sty m:val="p"/>
+                </m:rPr>
+                <w:rPr>
+                  <w:rFonts w:ascii="Cambria Math" w:hAnsi="Cambria Math"/>
+                </w:rPr>
+                <m:t>τ</m:t>
+              </m:r>
+            </m:sub>
+          </m:sSub>
+          <m:sSub>
+            <m:sSubPr>
+              <m:ctrlPr>
+                <w:rPr>
+                  <w:rFonts w:ascii="Cambria Math" w:hAnsi="Cambria Math"/>
+                  <w:i/>
+                </w:rPr>
+              </m:ctrlPr>
+            </m:sSubPr>
+            <m:e>
+              <m:r>
+                <w:rPr>
+                  <w:rFonts w:ascii="Cambria Math" w:hAnsi="Cambria Math"/>
+                </w:rPr>
+                <m:t>r</m:t>
+              </m:r>
+            </m:e>
+            <m:sub>
+              <m:r>
+                <w:rPr>
+                  <w:rFonts w:ascii="Cambria Math" w:hAnsi="Cambria Math"/>
+                </w:rPr>
                 <m:t>G</m:t>
+              </m:r>
+            </m:sub>
+          </m:sSub>
+          <m:sSup>
+            <m:sSupPr>
+              <m:ctrlPr>
+                <w:rPr>
+                  <w:rFonts w:ascii="Cambria Math" w:eastAsiaTheme="minorEastAsia" w:hAnsi="Cambria Math"/>
+                  <w:i/>
+                </w:rPr>
+              </m:ctrlPr>
+            </m:sSupPr>
+            <m:e>
+              <m:r>
+                <w:rPr>
+                  <w:rFonts w:ascii="Cambria Math" w:eastAsiaTheme="minorEastAsia" w:hAnsi="Cambria Math"/>
+                </w:rPr>
+                <m:t>σ</m:t>
+              </m:r>
+            </m:e>
+            <m:sup>
+              <m:r>
+                <w:rPr>
+                  <w:rFonts w:ascii="Cambria Math" w:eastAsiaTheme="minorEastAsia" w:hAnsi="Cambria Math"/>
+                </w:rPr>
+                <m:t>G</m:t>
+              </m:r>
+            </m:sup>
+          </m:sSup>
+          <m:r>
+            <w:rPr>
+              <w:rFonts w:ascii="Cambria Math" w:hAnsi="Cambria Math"/>
+            </w:rPr>
+            <m:t>+</m:t>
+          </m:r>
+          <m:sSub>
+            <m:sSubPr>
+              <m:ctrlPr>
+                <w:rPr>
+                  <w:rFonts w:ascii="Cambria Math" w:hAnsi="Cambria Math"/>
+                </w:rPr>
+              </m:ctrlPr>
+            </m:sSubPr>
+            <m:e>
+              <m:r>
+                <m:rPr>
+                  <m:sty m:val="p"/>
+                </m:rPr>
+                <w:rPr>
+                  <w:rFonts w:ascii="Cambria Math" w:hAnsi="Cambria Math"/>
+                </w:rPr>
+                <m:t>∇</m:t>
+              </m:r>
+            </m:e>
+            <m:sub>
+              <m:r>
+                <m:rPr>
+                  <m:sty m:val="p"/>
+                </m:rPr>
+                <w:rPr>
+                  <w:rFonts w:ascii="Cambria Math" w:hAnsi="Cambria Math"/>
+                </w:rPr>
+                <m:t>τ</m:t>
+              </m:r>
+            </m:sub>
+          </m:sSub>
+          <m:sSub>
+            <m:sSubPr>
+              <m:ctrlPr>
+                <w:rPr>
+                  <w:rFonts w:ascii="Cambria Math" w:hAnsi="Cambria Math"/>
+                  <w:i/>
+                </w:rPr>
+              </m:ctrlPr>
+            </m:sSubPr>
+            <m:e>
+              <m:r>
+                <w:rPr>
+                  <w:rFonts w:ascii="Cambria Math" w:hAnsi="Cambria Math"/>
+                </w:rPr>
+                <m:t>r</m:t>
+              </m:r>
+            </m:e>
+            <m:sub>
+              <m:r>
+                <w:rPr>
+                  <w:rFonts w:ascii="Cambria Math" w:hAnsi="Cambria Math"/>
+                </w:rPr>
+                <m:t>P</m:t>
+              </m:r>
+            </m:sub>
+          </m:sSub>
+          <m:sSup>
+            <m:sSupPr>
+              <m:ctrlPr>
+                <w:rPr>
+                  <w:rFonts w:ascii="Cambria Math" w:eastAsiaTheme="minorEastAsia" w:hAnsi="Cambria Math"/>
+                  <w:i/>
+                </w:rPr>
+              </m:ctrlPr>
+            </m:sSupPr>
+            <m:e>
+              <m:r>
+                <w:rPr>
+                  <w:rFonts w:ascii="Cambria Math" w:eastAsiaTheme="minorEastAsia" w:hAnsi="Cambria Math"/>
+                </w:rPr>
+                <m:t>σ</m:t>
+              </m:r>
+            </m:e>
+            <m:sup>
+              <m:r>
+                <w:rPr>
+                  <w:rFonts w:ascii="Cambria Math" w:eastAsiaTheme="minorEastAsia" w:hAnsi="Cambria Math"/>
+                </w:rPr>
+                <m:t>P</m:t>
               </m:r>
             </m:sup>
           </m:sSup>

</xml_diff>